<commit_message>
Add Jovian module and update the document report
</commit_message>
<xml_diff>
--- a/document/The_Battle_of_Neighborhoods_Week1.docx
+++ b/document/The_Battle_of_Neighborhoods_Week1.docx
@@ -5,10 +5,13 @@
     <w:p>
       <w:pPr>
         <w:pStyle w:val="Heading1"/>
+        <w:jc w:val="center"/>
         <w:rPr>
           <w:rFonts w:eastAsia="Times New Roman"/>
           <w:b/>
           <w:bCs/>
+          <w:sz w:val="36"/>
+          <w:szCs w:val="36"/>
           <w:lang w:val="en-ID" w:eastAsia="en-ID"/>
         </w:rPr>
       </w:pPr>
@@ -17,52 +20,79 @@
           <w:rFonts w:eastAsia="Times New Roman"/>
           <w:b/>
           <w:bCs/>
+          <w:sz w:val="36"/>
+          <w:szCs w:val="36"/>
           <w:lang w:val="en-ID" w:eastAsia="en-ID"/>
         </w:rPr>
-        <w:t xml:space="preserve">The Battle of </w:t>
-      </w:r>
-      <w:proofErr w:type="spellStart"/>
-      <w:r>
-        <w:rPr>
-          <w:rFonts w:eastAsia="Times New Roman"/>
-          <w:b/>
-          <w:bCs/>
-          <w:lang w:val="en-ID" w:eastAsia="en-ID"/>
-        </w:rPr>
-        <w:t>Neighborhoods</w:t>
-      </w:r>
-      <w:proofErr w:type="spellEnd"/>
-      <w:r>
-        <w:rPr>
-          <w:rFonts w:eastAsia="Times New Roman"/>
-          <w:b/>
-          <w:bCs/>
-          <w:lang w:val="en-ID" w:eastAsia="en-ID"/>
-        </w:rPr>
-        <w:t>: Starting a Coffee Shop Business</w:t>
+        <w:t>The Battle of Neighborhoods: Starting a Coffee Shop Business</w:t>
       </w:r>
     </w:p>
     <w:p>
       <w:pPr>
-        <w:rPr>
-          <w:i/>
-          <w:iCs/>
-        </w:rPr>
-      </w:pPr>
-      <w:r>
-        <w:rPr>
-          <w:i/>
-          <w:iCs/>
+        <w:jc w:val="center"/>
+        <w:rPr>
+          <w:sz w:val="24"/>
+          <w:szCs w:val="24"/>
+        </w:rPr>
+      </w:pPr>
+      <w:r>
+        <w:rPr>
+          <w:sz w:val="24"/>
+          <w:szCs w:val="24"/>
         </w:rPr>
         <w:t xml:space="preserve">Build models for segmenting the neighborhoods to find the most conducive locations </w:t>
       </w:r>
       <w:r>
         <w:rPr>
-          <w:i/>
-          <w:iCs/>
+          <w:sz w:val="24"/>
+          <w:szCs w:val="24"/>
         </w:rPr>
         <w:br/>
         <w:t>for starting a business in Toronto City</w:t>
+      </w:r>
+    </w:p>
+    <w:p>
+      <w:pPr>
+        <w:jc w:val="center"/>
+        <w:rPr>
+          <w:sz w:val="24"/>
+          <w:szCs w:val="24"/>
+        </w:rPr>
+      </w:pPr>
+      <w:r>
+        <w:rPr>
+          <w:sz w:val="24"/>
+          <w:szCs w:val="24"/>
+        </w:rPr>
+        <w:t>Diardano Raihan</w:t>
+      </w:r>
+      <w:r>
+        <w:rPr>
+          <w:sz w:val="24"/>
+          <w:szCs w:val="24"/>
+        </w:rPr>
+        <w:br/>
+      </w:r>
+      <w:r>
+        <w:rPr>
+          <w:sz w:val="24"/>
+          <w:szCs w:val="24"/>
+        </w:rPr>
+        <w:t>2</w:t>
+      </w:r>
+      <w:r>
+        <w:rPr>
+          <w:sz w:val="24"/>
+          <w:szCs w:val="24"/>
+        </w:rPr>
+        <w:t>3</w:t>
+      </w:r>
+      <w:r>
+        <w:rPr>
+          <w:sz w:val="24"/>
+          <w:szCs w:val="24"/>
+        </w:rPr>
+        <w:t xml:space="preserve"> November 2020</w:t>
       </w:r>
     </w:p>
     <w:p>
@@ -87,21 +117,51 @@
         <w:spacing w:after="240"/>
       </w:pPr>
       <w:r>
-        <w:t>Business Problem</w:t>
+        <w:t>Background</w:t>
       </w:r>
     </w:p>
     <w:p>
       <w:pPr>
-        <w:jc w:val="center"/>
+        <w:ind w:left="360"/>
+        <w:jc w:val="both"/>
+        <w:rPr>
+          <w:sz w:val="24"/>
+          <w:szCs w:val="24"/>
+        </w:rPr>
+      </w:pPr>
+      <w:r>
+        <w:rPr>
+          <w:sz w:val="24"/>
+          <w:szCs w:val="24"/>
+        </w:rPr>
+        <w:t>Toronto is Canada's largest city with a population of more than 2,7 million and a density of 4,334.4 people per square kilometer. The city is renowned as one of the most multicultural cities globally due to its large population of immigrants from all over the globe. This leads the city to become a world leader among other metropolitan and cosmopolitan cities from many sectors, including business.</w:t>
+      </w:r>
+    </w:p>
+    <w:p>
+      <w:pPr>
+        <w:pStyle w:val="Heading2"/>
+        <w:numPr>
+          <w:ilvl w:val="0"/>
+          <w:numId w:val="3"/>
+        </w:numPr>
+        <w:spacing w:after="240"/>
       </w:pPr>
       <w:r>
         <w:rPr>
           <w:noProof/>
         </w:rPr>
         <w:drawing>
-          <wp:inline distT="0" distB="0" distL="0" distR="0" wp14:anchorId="04069AD9" wp14:editId="3C34A4F8">
-            <wp:extent cx="1439501" cy="983073"/>
-            <wp:effectExtent l="0" t="0" r="8890" b="7620"/>
+          <wp:anchor distT="0" distB="0" distL="114300" distR="114300" simplePos="0" relativeHeight="251658240" behindDoc="0" locked="0" layoutInCell="1" allowOverlap="1" wp14:anchorId="04069AD9" wp14:editId="41FB0C6B">
+            <wp:simplePos x="0" y="0"/>
+            <wp:positionH relativeFrom="column">
+              <wp:posOffset>226695</wp:posOffset>
+            </wp:positionH>
+            <wp:positionV relativeFrom="paragraph">
+              <wp:posOffset>370205</wp:posOffset>
+            </wp:positionV>
+            <wp:extent cx="1508125" cy="1030605"/>
+            <wp:effectExtent l="0" t="0" r="0" b="0"/>
+            <wp:wrapSquare wrapText="bothSides"/>
             <wp:docPr id="1" name="Picture 1"/>
             <wp:cNvGraphicFramePr>
               <a:graphicFrameLocks xmlns:a="http://schemas.openxmlformats.org/drawingml/2006/main" noChangeAspect="1"/>
@@ -131,7 +191,7 @@
                   <pic:spPr bwMode="auto">
                     <a:xfrm>
                       <a:off x="0" y="0"/>
-                      <a:ext cx="1466825" cy="1001733"/>
+                      <a:ext cx="1508125" cy="1030605"/>
                     </a:xfrm>
                     <a:prstGeom prst="rect">
                       <a:avLst/>
@@ -144,29 +204,34 @@
                 </pic:pic>
               </a:graphicData>
             </a:graphic>
-          </wp:inline>
+            <wp14:sizeRelH relativeFrom="margin">
+              <wp14:pctWidth>0</wp14:pctWidth>
+            </wp14:sizeRelH>
+            <wp14:sizeRelV relativeFrom="margin">
+              <wp14:pctHeight>0</wp14:pctHeight>
+            </wp14:sizeRelV>
+          </wp:anchor>
         </w:drawing>
+      </w:r>
+      <w:r>
+        <w:t>Business Problem</w:t>
       </w:r>
     </w:p>
     <w:p>
       <w:pPr>
         <w:pStyle w:val="graf"/>
         <w:spacing w:before="0" w:beforeAutospacing="0" w:after="120" w:afterAutospacing="0" w:line="276" w:lineRule="auto"/>
-        <w:ind w:left="720" w:firstLine="360"/>
+        <w:ind w:left="426"/>
         <w:jc w:val="both"/>
         <w:rPr>
           <w:rFonts w:asciiTheme="minorHAnsi" w:hAnsiTheme="minorHAnsi" w:cstheme="minorHAnsi"/>
         </w:rPr>
       </w:pPr>
-      <w:proofErr w:type="spellStart"/>
-      <w:r>
-        <w:rPr>
-          <w:rStyle w:val="graf-dropcap"/>
-          <w:rFonts w:asciiTheme="minorHAnsi" w:eastAsiaTheme="majorEastAsia" w:hAnsiTheme="minorHAnsi" w:cstheme="minorHAnsi"/>
-          <w:b/>
-          <w:bCs/>
-        </w:rPr>
-        <w:t>K</w:t>
+      <w:r>
+        <w:rPr>
+          <w:rFonts w:asciiTheme="minorHAnsi" w:hAnsiTheme="minorHAnsi" w:cstheme="minorHAnsi"/>
+        </w:rPr>
+        <w:t xml:space="preserve">Now, imagine that you own a coffee shop called </w:t>
       </w:r>
       <w:r>
         <w:rPr>
@@ -174,239 +239,88 @@
           <w:b/>
           <w:bCs/>
         </w:rPr>
-        <w:t>opiasli</w:t>
-      </w:r>
-      <w:proofErr w:type="spellEnd"/>
+        <w:t>Kopiasli</w:t>
+      </w:r>
       <w:r>
         <w:rPr>
           <w:rFonts w:asciiTheme="minorHAnsi" w:hAnsiTheme="minorHAnsi" w:cstheme="minorHAnsi"/>
         </w:rPr>
-        <w:t xml:space="preserve"> (fictitious) is a coffee shop brand renowned for bringing a unique taste of authentic Indonesian coffee to your regular menus, such as </w:t>
-      </w:r>
-      <w:proofErr w:type="spellStart"/>
-      <w:r>
-        <w:rPr>
-          <w:rFonts w:asciiTheme="minorHAnsi" w:hAnsiTheme="minorHAnsi" w:cstheme="minorHAnsi"/>
-        </w:rPr>
-        <w:t>Mocca</w:t>
-      </w:r>
-      <w:proofErr w:type="spellEnd"/>
-      <w:r>
-        <w:rPr>
-          <w:rFonts w:asciiTheme="minorHAnsi" w:hAnsiTheme="minorHAnsi" w:cstheme="minorHAnsi"/>
-        </w:rPr>
-        <w:t xml:space="preserve"> Java, </w:t>
-      </w:r>
-      <w:proofErr w:type="spellStart"/>
-      <w:r>
-        <w:rPr>
-          <w:rFonts w:asciiTheme="minorHAnsi" w:hAnsiTheme="minorHAnsi" w:cstheme="minorHAnsi"/>
-        </w:rPr>
-        <w:t>Toraja</w:t>
-      </w:r>
-      <w:proofErr w:type="spellEnd"/>
-      <w:r>
-        <w:rPr>
-          <w:rFonts w:asciiTheme="minorHAnsi" w:hAnsiTheme="minorHAnsi" w:cstheme="minorHAnsi"/>
-        </w:rPr>
-        <w:t xml:space="preserve">, Bali Blue, and even </w:t>
-      </w:r>
-      <w:proofErr w:type="spellStart"/>
-      <w:r>
-        <w:rPr>
-          <w:rFonts w:asciiTheme="minorHAnsi" w:hAnsiTheme="minorHAnsi" w:cstheme="minorHAnsi"/>
-        </w:rPr>
-        <w:t>Luwak</w:t>
-      </w:r>
-      <w:proofErr w:type="spellEnd"/>
-      <w:r>
-        <w:rPr>
-          <w:rFonts w:asciiTheme="minorHAnsi" w:hAnsiTheme="minorHAnsi" w:cstheme="minorHAnsi"/>
-        </w:rPr>
-        <w:t xml:space="preserve"> White Coffee. After successfully opening the first shop in New York City, </w:t>
-      </w:r>
-      <w:r>
-        <w:rPr>
-          <w:rStyle w:val="Strong"/>
-          <w:rFonts w:asciiTheme="minorHAnsi" w:hAnsiTheme="minorHAnsi" w:cstheme="minorHAnsi"/>
-        </w:rPr>
-        <w:t>the cafe plans to expand its business in Toronto City</w:t>
-      </w:r>
-      <w:r>
-        <w:rPr>
-          <w:rFonts w:asciiTheme="minorHAnsi" w:hAnsiTheme="minorHAnsi" w:cstheme="minorHAnsi"/>
-        </w:rPr>
-        <w:t xml:space="preserve">. </w:t>
-      </w:r>
-    </w:p>
-    <w:p>
-      <w:pPr>
-        <w:pStyle w:val="graf"/>
-        <w:spacing w:before="0" w:beforeAutospacing="0" w:after="120" w:afterAutospacing="0" w:line="276" w:lineRule="auto"/>
-        <w:ind w:left="720" w:firstLine="720"/>
-        <w:jc w:val="both"/>
-        <w:rPr>
-          <w:rFonts w:asciiTheme="minorHAnsi" w:hAnsiTheme="minorHAnsi" w:cstheme="minorHAnsi"/>
-        </w:rPr>
-      </w:pPr>
-    </w:p>
-    <w:p>
-      <w:pPr>
-        <w:pStyle w:val="graf"/>
-        <w:numPr>
-          <w:ilvl w:val="0"/>
-          <w:numId w:val="7"/>
-        </w:numPr>
-        <w:spacing w:before="0" w:beforeAutospacing="0" w:after="120" w:afterAutospacing="0" w:line="276" w:lineRule="auto"/>
-        <w:jc w:val="both"/>
-        <w:rPr>
-          <w:rFonts w:asciiTheme="minorHAnsi" w:hAnsiTheme="minorHAnsi" w:cstheme="minorHAnsi"/>
-        </w:rPr>
-      </w:pPr>
-      <w:r>
-        <w:rPr>
-          <w:rStyle w:val="graf-dropcap"/>
-          <w:rFonts w:asciiTheme="minorHAnsi" w:eastAsiaTheme="majorEastAsia" w:hAnsiTheme="minorHAnsi" w:cstheme="minorHAnsi"/>
-          <w:b/>
-          <w:bCs/>
-        </w:rPr>
-        <w:t>Project Goal</w:t>
-      </w:r>
-    </w:p>
-    <w:p>
-      <w:pPr>
-        <w:pStyle w:val="graf"/>
-        <w:spacing w:before="0" w:beforeAutospacing="0" w:after="120" w:afterAutospacing="0" w:line="276" w:lineRule="auto"/>
-        <w:ind w:left="1080"/>
-        <w:jc w:val="both"/>
+        <w:t xml:space="preserve"> that has been doing business successfully in New York. This year, you and your team plan to expand the business and decide to look for a city that shares the same trait as New York, and one of the cities is </w:t>
+      </w:r>
+      <w:r>
         <w:rPr>
           <w:rFonts w:asciiTheme="minorHAnsi" w:hAnsiTheme="minorHAnsi" w:cstheme="minorHAnsi"/>
           <w:b/>
           <w:bCs/>
         </w:rPr>
-      </w:pPr>
+        <w:t>Toronto</w:t>
+      </w:r>
       <w:r>
         <w:rPr>
           <w:rFonts w:asciiTheme="minorHAnsi" w:hAnsiTheme="minorHAnsi" w:cstheme="minorHAnsi"/>
         </w:rPr>
-        <w:t xml:space="preserve">Toronto shares the same multicultural trait due to its large population of immigrants and is good for business. Thus, </w:t>
-      </w:r>
-      <w:r>
+        <w:t>.</w:t>
+      </w:r>
+    </w:p>
+    <w:p>
+      <w:pPr>
+        <w:pStyle w:val="graf"/>
+        <w:spacing w:before="0" w:beforeAutospacing="0" w:after="120" w:afterAutospacing="0" w:line="276" w:lineRule="auto"/>
+        <w:ind w:left="426"/>
+        <w:jc w:val="both"/>
         <w:rPr>
           <w:rFonts w:asciiTheme="minorHAnsi" w:hAnsiTheme="minorHAnsi" w:cstheme="minorHAnsi"/>
           <w:b/>
           <w:bCs/>
         </w:rPr>
-        <w:t>the project goal</w:t>
-      </w:r>
+      </w:pPr>
       <w:r>
         <w:rPr>
           <w:rFonts w:asciiTheme="minorHAnsi" w:hAnsiTheme="minorHAnsi" w:cstheme="minorHAnsi"/>
         </w:rPr>
-        <w:t xml:space="preserve"> </w:t>
+        <w:t xml:space="preserve">To ensure this project’s success, the </w:t>
       </w:r>
       <w:r>
         <w:rPr>
           <w:rFonts w:asciiTheme="minorHAnsi" w:hAnsiTheme="minorHAnsi" w:cstheme="minorHAnsi"/>
-          <w:b/>
-          <w:bCs/>
-        </w:rPr>
-        <w:t>is to figure out the city’s most conducive locations for opening up a new coffee shop.</w:t>
+        </w:rPr>
+        <w:t>team</w:t>
+      </w:r>
+      <w:r>
+        <w:rPr>
+          <w:rFonts w:asciiTheme="minorHAnsi" w:hAnsiTheme="minorHAnsi" w:cstheme="minorHAnsi"/>
+        </w:rPr>
+        <w:t xml:space="preserve"> require</w:t>
+      </w:r>
+      <w:r>
+        <w:rPr>
+          <w:rFonts w:asciiTheme="minorHAnsi" w:hAnsiTheme="minorHAnsi" w:cstheme="minorHAnsi"/>
+        </w:rPr>
+        <w:t>s</w:t>
+      </w:r>
+      <w:r>
+        <w:rPr>
+          <w:rFonts w:asciiTheme="minorHAnsi" w:hAnsiTheme="minorHAnsi" w:cstheme="minorHAnsi"/>
+        </w:rPr>
+        <w:t xml:space="preserve"> insights into the demographics, neighboring businesses, and crime rates. </w:t>
+      </w:r>
+      <w:r>
+        <w:rPr>
+          <w:rFonts w:asciiTheme="minorHAnsi" w:hAnsiTheme="minorHAnsi" w:cstheme="minorHAnsi"/>
+        </w:rPr>
+        <w:t>For each neighborhood, we can ask:</w:t>
       </w:r>
     </w:p>
     <w:p>
       <w:pPr>
-        <w:spacing w:after="120" w:line="276" w:lineRule="auto"/>
-        <w:ind w:left="1080"/>
-        <w:jc w:val="both"/>
-        <w:rPr>
-          <w:rFonts w:eastAsia="Times New Roman" w:cstheme="minorHAnsi"/>
-          <w:sz w:val="24"/>
-          <w:szCs w:val="24"/>
-          <w:lang w:val="en-ID" w:eastAsia="en-ID"/>
-        </w:rPr>
-      </w:pPr>
-      <w:r>
-        <w:rPr>
-          <w:rFonts w:eastAsia="Times New Roman" w:cstheme="minorHAnsi"/>
-          <w:sz w:val="24"/>
-          <w:szCs w:val="24"/>
-          <w:lang w:val="en-ID" w:eastAsia="en-ID"/>
-        </w:rPr>
-        <w:t xml:space="preserve">To ensure this project’s success, </w:t>
-      </w:r>
-      <w:r>
-        <w:rPr>
-          <w:rFonts w:eastAsia="Times New Roman" w:cstheme="minorHAnsi"/>
-          <w:b/>
-          <w:bCs/>
-          <w:sz w:val="24"/>
-          <w:szCs w:val="24"/>
-          <w:lang w:val="en-ID" w:eastAsia="en-ID"/>
-        </w:rPr>
-        <w:t xml:space="preserve">the stakeholders require insights into the demographics, </w:t>
-      </w:r>
-      <w:proofErr w:type="spellStart"/>
-      <w:r>
-        <w:rPr>
-          <w:rFonts w:eastAsia="Times New Roman" w:cstheme="minorHAnsi"/>
-          <w:b/>
-          <w:bCs/>
-          <w:sz w:val="24"/>
-          <w:szCs w:val="24"/>
-          <w:lang w:val="en-ID" w:eastAsia="en-ID"/>
-        </w:rPr>
-        <w:t>neighboring</w:t>
-      </w:r>
-      <w:proofErr w:type="spellEnd"/>
-      <w:r>
-        <w:rPr>
-          <w:rFonts w:eastAsia="Times New Roman" w:cstheme="minorHAnsi"/>
-          <w:b/>
-          <w:bCs/>
-          <w:sz w:val="24"/>
-          <w:szCs w:val="24"/>
-          <w:lang w:val="en-ID" w:eastAsia="en-ID"/>
-        </w:rPr>
-        <w:t xml:space="preserve"> businesses, </w:t>
-      </w:r>
-      <w:r>
-        <w:rPr>
-          <w:rFonts w:eastAsia="Times New Roman" w:cstheme="minorHAnsi"/>
-          <w:sz w:val="24"/>
-          <w:szCs w:val="24"/>
-          <w:lang w:val="en-ID" w:eastAsia="en-ID"/>
-        </w:rPr>
-        <w:t>and</w:t>
-      </w:r>
-      <w:r>
-        <w:rPr>
-          <w:rFonts w:eastAsia="Times New Roman" w:cstheme="minorHAnsi"/>
-          <w:b/>
-          <w:bCs/>
-          <w:sz w:val="24"/>
-          <w:szCs w:val="24"/>
-          <w:lang w:val="en-ID" w:eastAsia="en-ID"/>
-        </w:rPr>
-        <w:t xml:space="preserve"> crime rates</w:t>
-      </w:r>
-      <w:r>
-        <w:rPr>
-          <w:rFonts w:eastAsia="Times New Roman" w:cstheme="minorHAnsi"/>
-          <w:sz w:val="24"/>
-          <w:szCs w:val="24"/>
-          <w:lang w:val="en-ID" w:eastAsia="en-ID"/>
-        </w:rPr>
-        <w:t>. For example:</w:t>
-      </w:r>
-    </w:p>
-    <w:p>
-      <w:pPr>
+        <w:pStyle w:val="ListParagraph"/>
         <w:numPr>
           <w:ilvl w:val="0"/>
           <w:numId w:val="4"/>
         </w:numPr>
-        <w:spacing w:after="120" w:line="276" w:lineRule="auto"/>
+        <w:spacing w:after="120"/>
+        <w:ind w:left="782" w:hanging="357"/>
+        <w:contextualSpacing w:val="0"/>
         <w:rPr>
           <w:rFonts w:eastAsia="Times New Roman" w:cstheme="minorHAnsi"/>
           <w:sz w:val="24"/>
@@ -421,36 +335,19 @@
           <w:szCs w:val="24"/>
           <w:lang w:val="en-ID" w:eastAsia="en-ID"/>
         </w:rPr>
-        <w:t xml:space="preserve">the cafes present in each </w:t>
-      </w:r>
-      <w:proofErr w:type="spellStart"/>
-      <w:r>
-        <w:rPr>
-          <w:rFonts w:eastAsia="Times New Roman" w:cstheme="minorHAnsi"/>
-          <w:sz w:val="24"/>
-          <w:szCs w:val="24"/>
-          <w:lang w:val="en-ID" w:eastAsia="en-ID"/>
-        </w:rPr>
-        <w:t>neighborhood</w:t>
-      </w:r>
-      <w:proofErr w:type="spellEnd"/>
-      <w:r>
-        <w:rPr>
-          <w:rFonts w:eastAsia="Times New Roman" w:cstheme="minorHAnsi"/>
-          <w:sz w:val="24"/>
-          <w:szCs w:val="24"/>
-          <w:lang w:val="en-ID" w:eastAsia="en-ID"/>
-        </w:rPr>
-        <w:t>, </w:t>
+        <w:t>How many cafes exist?</w:t>
       </w:r>
     </w:p>
     <w:p>
       <w:pPr>
+        <w:pStyle w:val="ListParagraph"/>
         <w:numPr>
           <w:ilvl w:val="0"/>
           <w:numId w:val="4"/>
         </w:numPr>
-        <w:spacing w:after="120" w:line="276" w:lineRule="auto"/>
+        <w:spacing w:after="120"/>
+        <w:ind w:left="782" w:hanging="357"/>
+        <w:contextualSpacing w:val="0"/>
         <w:rPr>
           <w:rFonts w:eastAsia="Times New Roman" w:cstheme="minorHAnsi"/>
           <w:sz w:val="24"/>
@@ -465,16 +362,19 @@
           <w:szCs w:val="24"/>
           <w:lang w:val="en-ID" w:eastAsia="en-ID"/>
         </w:rPr>
-        <w:t>the most popular cafes, </w:t>
+        <w:t>What are the most popular venues?</w:t>
       </w:r>
     </w:p>
     <w:p>
       <w:pPr>
+        <w:pStyle w:val="ListParagraph"/>
         <w:numPr>
           <w:ilvl w:val="0"/>
           <w:numId w:val="4"/>
         </w:numPr>
-        <w:spacing w:after="120" w:line="276" w:lineRule="auto"/>
+        <w:spacing w:after="120"/>
+        <w:ind w:left="782" w:hanging="357"/>
+        <w:contextualSpacing w:val="0"/>
         <w:rPr>
           <w:rFonts w:eastAsia="Times New Roman" w:cstheme="minorHAnsi"/>
           <w:sz w:val="24"/>
@@ -484,21 +384,25 @@
       </w:pPr>
       <w:r>
         <w:rPr>
-          <w:rFonts w:eastAsia="Times New Roman" w:cstheme="minorHAnsi"/>
-          <w:sz w:val="24"/>
-          <w:szCs w:val="24"/>
-          <w:lang w:val="en-ID" w:eastAsia="en-ID"/>
-        </w:rPr>
-        <w:t>the foot traffic of our target demographic, </w:t>
+          <w:rFonts w:cstheme="minorHAnsi"/>
+          <w:color w:val="292929"/>
+          <w:spacing w:val="-1"/>
+          <w:sz w:val="24"/>
+          <w:szCs w:val="24"/>
+        </w:rPr>
+        <w:t>Can we get information about the vehicle and foot traffic?</w:t>
       </w:r>
     </w:p>
     <w:p>
       <w:pPr>
+        <w:pStyle w:val="ListParagraph"/>
         <w:numPr>
           <w:ilvl w:val="0"/>
           <w:numId w:val="4"/>
         </w:numPr>
-        <w:spacing w:after="120" w:line="276" w:lineRule="auto"/>
+        <w:spacing w:after="120"/>
+        <w:ind w:left="782" w:hanging="357"/>
+        <w:contextualSpacing w:val="0"/>
         <w:rPr>
           <w:rFonts w:eastAsia="Times New Roman" w:cstheme="minorHAnsi"/>
           <w:sz w:val="24"/>
@@ -509,37 +413,52 @@
       <w:r>
         <w:rPr>
           <w:rFonts w:eastAsia="Times New Roman" w:cstheme="minorHAnsi"/>
+          <w:color w:val="292929"/>
+          <w:spacing w:val="-1"/>
           <w:sz w:val="24"/>
           <w:szCs w:val="24"/>
           <w:lang w:val="en-ID" w:eastAsia="en-ID"/>
         </w:rPr>
-        <w:t xml:space="preserve">and the </w:t>
-      </w:r>
-      <w:proofErr w:type="spellStart"/>
+        <w:t>What is the neighborhoods’ crime rate?</w:t>
+      </w:r>
       <w:r>
         <w:rPr>
           <w:rFonts w:eastAsia="Times New Roman" w:cstheme="minorHAnsi"/>
+          <w:color w:val="292929"/>
+          <w:spacing w:val="-1"/>
           <w:sz w:val="24"/>
           <w:szCs w:val="24"/>
           <w:lang w:val="en-ID" w:eastAsia="en-ID"/>
         </w:rPr>
-        <w:t>neighborhoods’</w:t>
-      </w:r>
-      <w:proofErr w:type="spellEnd"/>
+        <w:t xml:space="preserve"> </w:t>
+      </w:r>
       <w:r>
         <w:rPr>
           <w:rFonts w:eastAsia="Times New Roman" w:cstheme="minorHAnsi"/>
+          <w:color w:val="292929"/>
+          <w:spacing w:val="-1"/>
           <w:sz w:val="24"/>
           <w:szCs w:val="24"/>
           <w:lang w:val="en-ID" w:eastAsia="en-ID"/>
         </w:rPr>
-        <w:t xml:space="preserve"> crime.</w:t>
+        <w:t>And so on</w:t>
+      </w:r>
+      <w:r>
+        <w:rPr>
+          <w:rFonts w:eastAsia="Times New Roman" w:cstheme="minorHAnsi"/>
+          <w:color w:val="292929"/>
+          <w:spacing w:val="-1"/>
+          <w:sz w:val="24"/>
+          <w:szCs w:val="24"/>
+          <w:lang w:val="en-ID" w:eastAsia="en-ID"/>
+        </w:rPr>
+        <w:t>.</w:t>
       </w:r>
     </w:p>
     <w:p>
       <w:pPr>
         <w:spacing w:after="120" w:line="276" w:lineRule="auto"/>
-        <w:ind w:left="1440"/>
+        <w:ind w:left="426"/>
         <w:rPr>
           <w:rFonts w:eastAsia="Times New Roman" w:cstheme="minorHAnsi"/>
           <w:sz w:val="24"/>
@@ -547,15 +466,16 @@
           <w:lang w:val="en-ID" w:eastAsia="en-ID"/>
         </w:rPr>
       </w:pPr>
-    </w:p>
-    <w:p>
-      <w:pPr>
-        <w:pStyle w:val="ListParagraph"/>
-        <w:numPr>
-          <w:ilvl w:val="0"/>
-          <w:numId w:val="8"/>
-        </w:numPr>
-        <w:spacing w:after="120" w:line="276" w:lineRule="auto"/>
+      <w:r>
+        <w:rPr>
+          <w:rFonts w:eastAsia="Times New Roman" w:cstheme="minorHAnsi"/>
+          <w:sz w:val="24"/>
+          <w:szCs w:val="24"/>
+          <w:lang w:val="en-ID" w:eastAsia="en-ID"/>
+        </w:rPr>
+        <w:t xml:space="preserve">Thus, the </w:t>
+      </w:r>
+      <w:r>
         <w:rPr>
           <w:rFonts w:eastAsia="Times New Roman" w:cstheme="minorHAnsi"/>
           <w:b/>
@@ -564,79 +484,16 @@
           <w:szCs w:val="24"/>
           <w:lang w:val="en-ID" w:eastAsia="en-ID"/>
         </w:rPr>
-      </w:pPr>
+        <w:t>project goal</w:t>
+      </w:r>
       <w:r>
         <w:rPr>
           <w:rFonts w:eastAsia="Times New Roman" w:cstheme="minorHAnsi"/>
-          <w:b/>
-          <w:bCs/>
           <w:sz w:val="24"/>
           <w:szCs w:val="24"/>
           <w:lang w:val="en-ID" w:eastAsia="en-ID"/>
         </w:rPr>
-        <w:t>Target Audience</w:t>
-      </w:r>
-    </w:p>
-    <w:p>
-      <w:pPr>
-        <w:spacing w:after="120" w:line="276" w:lineRule="auto"/>
-        <w:ind w:left="1080"/>
-        <w:jc w:val="both"/>
-        <w:rPr>
-          <w:rFonts w:eastAsia="Times New Roman" w:cstheme="minorHAnsi"/>
-          <w:sz w:val="24"/>
-          <w:szCs w:val="24"/>
-          <w:lang w:val="en-ID" w:eastAsia="en-ID"/>
-        </w:rPr>
-      </w:pPr>
-      <w:r>
-        <w:rPr>
-          <w:rFonts w:eastAsia="Times New Roman" w:cstheme="minorHAnsi"/>
-          <w:sz w:val="24"/>
-          <w:szCs w:val="24"/>
-          <w:lang w:val="en-ID" w:eastAsia="en-ID"/>
-        </w:rPr>
-        <w:t xml:space="preserve">Knowing that the project will have many things to consider, this project is open for discussion and </w:t>
-      </w:r>
-      <w:r>
-        <w:rPr>
-          <w:rFonts w:eastAsia="Times New Roman" w:cstheme="minorHAnsi"/>
-          <w:b/>
-          <w:bCs/>
-          <w:sz w:val="24"/>
-          <w:szCs w:val="24"/>
-          <w:lang w:val="en-ID" w:eastAsia="en-ID"/>
-        </w:rPr>
-        <w:t>targeted to the entrepreneurs, stakeholders</w:t>
-      </w:r>
-      <w:r>
-        <w:rPr>
-          <w:rFonts w:eastAsia="Times New Roman" w:cstheme="minorHAnsi"/>
-          <w:sz w:val="24"/>
-          <w:szCs w:val="24"/>
-          <w:lang w:val="en-ID" w:eastAsia="en-ID"/>
-        </w:rPr>
-        <w:t>, and/</w:t>
-      </w:r>
-      <w:r>
-        <w:rPr>
-          <w:rFonts w:eastAsia="Times New Roman" w:cstheme="minorHAnsi"/>
-          <w:b/>
-          <w:bCs/>
-          <w:sz w:val="24"/>
-          <w:szCs w:val="24"/>
-          <w:lang w:val="en-ID" w:eastAsia="en-ID"/>
-        </w:rPr>
-        <w:t>or data science enthusiasts</w:t>
-      </w:r>
-      <w:r>
-        <w:rPr>
-          <w:rFonts w:eastAsia="Times New Roman" w:cstheme="minorHAnsi"/>
-          <w:sz w:val="24"/>
-          <w:szCs w:val="24"/>
-          <w:lang w:val="en-ID" w:eastAsia="en-ID"/>
-        </w:rPr>
-        <w:t xml:space="preserve"> who might encounter the same challenge and wonder how data science could be applied to the questions at hand.</w:t>
+        <w:t xml:space="preserve"> is to figure out the best locations for opening up a new coffee shop in Toronto City.</w:t>
       </w:r>
     </w:p>
     <w:p>
@@ -647,6 +504,137 @@
           <w:numId w:val="3"/>
         </w:numPr>
         <w:spacing w:after="240"/>
+        <w:rPr>
+          <w:rFonts w:eastAsia="Times New Roman"/>
+          <w:lang w:val="en-ID" w:eastAsia="en-ID"/>
+        </w:rPr>
+      </w:pPr>
+      <w:r>
+        <w:rPr>
+          <w:rFonts w:eastAsia="Times New Roman"/>
+          <w:lang w:val="en-ID" w:eastAsia="en-ID"/>
+        </w:rPr>
+        <w:t>Target Audience</w:t>
+      </w:r>
+    </w:p>
+    <w:p>
+      <w:pPr>
+        <w:spacing w:after="120" w:line="276" w:lineRule="auto"/>
+        <w:ind w:left="360"/>
+        <w:jc w:val="both"/>
+        <w:rPr>
+          <w:rFonts w:eastAsia="Times New Roman" w:cstheme="minorHAnsi"/>
+          <w:sz w:val="24"/>
+          <w:szCs w:val="24"/>
+          <w:lang w:val="en-ID" w:eastAsia="en-ID"/>
+        </w:rPr>
+      </w:pPr>
+      <w:r>
+        <w:rPr>
+          <w:rFonts w:eastAsia="Times New Roman" w:cstheme="minorHAnsi"/>
+          <w:b/>
+          <w:bCs/>
+          <w:sz w:val="24"/>
+          <w:szCs w:val="24"/>
+          <w:lang w:val="en-ID" w:eastAsia="en-ID"/>
+        </w:rPr>
+        <w:t xml:space="preserve">Entrepreneurs </w:t>
+      </w:r>
+      <w:r>
+        <w:rPr>
+          <w:rFonts w:eastAsia="Times New Roman" w:cstheme="minorHAnsi"/>
+          <w:sz w:val="24"/>
+          <w:szCs w:val="24"/>
+          <w:lang w:val="en-ID" w:eastAsia="en-ID"/>
+        </w:rPr>
+        <w:t>who are passionate about opening a coffee shop in a metropolitan city would be very interested</w:t>
+      </w:r>
+      <w:r>
+        <w:rPr>
+          <w:rFonts w:eastAsia="Times New Roman" w:cstheme="minorHAnsi"/>
+          <w:sz w:val="24"/>
+          <w:szCs w:val="24"/>
+          <w:lang w:val="en-ID" w:eastAsia="en-ID"/>
+        </w:rPr>
+        <w:t xml:space="preserve"> in this project</w:t>
+      </w:r>
+      <w:r>
+        <w:rPr>
+          <w:rFonts w:eastAsia="Times New Roman" w:cstheme="minorHAnsi"/>
+          <w:sz w:val="24"/>
+          <w:szCs w:val="24"/>
+          <w:lang w:val="en-ID" w:eastAsia="en-ID"/>
+        </w:rPr>
+        <w:t xml:space="preserve">. </w:t>
+      </w:r>
+      <w:r>
+        <w:rPr>
+          <w:rFonts w:eastAsia="Times New Roman" w:cstheme="minorHAnsi"/>
+          <w:sz w:val="24"/>
+          <w:szCs w:val="24"/>
+          <w:lang w:val="en-ID" w:eastAsia="en-ID"/>
+        </w:rPr>
+        <w:t xml:space="preserve">The project is also for </w:t>
+      </w:r>
+      <w:r>
+        <w:rPr>
+          <w:rFonts w:eastAsia="Times New Roman" w:cstheme="minorHAnsi"/>
+          <w:b/>
+          <w:bCs/>
+          <w:sz w:val="24"/>
+          <w:szCs w:val="24"/>
+          <w:lang w:val="en-ID" w:eastAsia="en-ID"/>
+        </w:rPr>
+        <w:t>business</w:t>
+      </w:r>
+      <w:r>
+        <w:rPr>
+          <w:rFonts w:eastAsia="Times New Roman" w:cstheme="minorHAnsi"/>
+          <w:b/>
+          <w:bCs/>
+          <w:sz w:val="24"/>
+          <w:szCs w:val="24"/>
+          <w:lang w:val="en-ID" w:eastAsia="en-ID"/>
+        </w:rPr>
+        <w:t xml:space="preserve"> owners</w:t>
+      </w:r>
+      <w:r>
+        <w:rPr>
+          <w:rFonts w:eastAsia="Times New Roman" w:cstheme="minorHAnsi"/>
+          <w:sz w:val="24"/>
+          <w:szCs w:val="24"/>
+          <w:lang w:val="en-ID" w:eastAsia="en-ID"/>
+        </w:rPr>
+        <w:t xml:space="preserve"> and </w:t>
+      </w:r>
+      <w:r>
+        <w:rPr>
+          <w:rFonts w:eastAsia="Times New Roman" w:cstheme="minorHAnsi"/>
+          <w:b/>
+          <w:bCs/>
+          <w:sz w:val="24"/>
+          <w:szCs w:val="24"/>
+          <w:lang w:val="en-ID" w:eastAsia="en-ID"/>
+        </w:rPr>
+        <w:t>stakeholders</w:t>
+      </w:r>
+      <w:r>
+        <w:rPr>
+          <w:rFonts w:eastAsia="Times New Roman" w:cstheme="minorHAnsi"/>
+          <w:sz w:val="24"/>
+          <w:szCs w:val="24"/>
+          <w:lang w:val="en-ID" w:eastAsia="en-ID"/>
+        </w:rPr>
+        <w:t xml:space="preserve"> who want to expand their businesses and wonder how data science could be applied to the questions at hand.</w:t>
+      </w:r>
+    </w:p>
+    <w:p>
+      <w:pPr>
+        <w:pStyle w:val="Heading1"/>
+        <w:numPr>
+          <w:ilvl w:val="0"/>
+          <w:numId w:val="1"/>
+        </w:numPr>
       </w:pPr>
       <w:r>
         <w:lastRenderedPageBreak/>
@@ -655,18 +643,80 @@
     </w:p>
     <w:p>
       <w:pPr>
-        <w:ind w:firstLine="360"/>
-        <w:rPr>
-          <w:sz w:val="24"/>
-          <w:szCs w:val="24"/>
-        </w:rPr>
-      </w:pPr>
-      <w:r>
-        <w:rPr>
-          <w:sz w:val="24"/>
-          <w:szCs w:val="24"/>
-        </w:rPr>
-        <w:t>The followings are the data needed:</w:t>
+        <w:pStyle w:val="Heading2"/>
+        <w:numPr>
+          <w:ilvl w:val="0"/>
+          <w:numId w:val="10"/>
+        </w:numPr>
+        <w:spacing w:after="240"/>
+      </w:pPr>
+      <w:r>
+        <w:t xml:space="preserve">Data </w:t>
+      </w:r>
+      <w:r>
+        <w:t>Requirements</w:t>
+      </w:r>
+      <w:r>
+        <w:t xml:space="preserve"> and Collection</w:t>
+      </w:r>
+    </w:p>
+    <w:p>
+      <w:pPr>
+        <w:ind w:left="360"/>
+        <w:jc w:val="both"/>
+        <w:rPr>
+          <w:sz w:val="24"/>
+          <w:szCs w:val="24"/>
+        </w:rPr>
+      </w:pPr>
+      <w:r>
+        <w:rPr>
+          <w:sz w:val="24"/>
+          <w:szCs w:val="24"/>
+        </w:rPr>
+        <w:t xml:space="preserve">We need historical data about crime incidents, busiest roads, and popular </w:t>
+      </w:r>
+      <w:r>
+        <w:rPr>
+          <w:sz w:val="24"/>
+          <w:szCs w:val="24"/>
+        </w:rPr>
+        <w:t>venues</w:t>
+      </w:r>
+      <w:r>
+        <w:rPr>
+          <w:sz w:val="24"/>
+          <w:szCs w:val="24"/>
+        </w:rPr>
+        <w:t xml:space="preserve">. Luckily, Toronto has an open data portal that makes it public. We can also leverage Foursquare Location data to compare neighborhoods in terms of service. </w:t>
+      </w:r>
+      <w:r>
+        <w:rPr>
+          <w:sz w:val="24"/>
+          <w:szCs w:val="24"/>
+        </w:rPr>
+        <w:t>Hence, t</w:t>
+      </w:r>
+      <w:r>
+        <w:rPr>
+          <w:sz w:val="24"/>
+          <w:szCs w:val="24"/>
+        </w:rPr>
+        <w:t>he followings are data source</w:t>
+      </w:r>
+      <w:r>
+        <w:rPr>
+          <w:sz w:val="24"/>
+          <w:szCs w:val="24"/>
+        </w:rPr>
+        <w:t>s</w:t>
+      </w:r>
+      <w:r>
+        <w:rPr>
+          <w:sz w:val="24"/>
+          <w:szCs w:val="24"/>
+        </w:rPr>
+        <w:t xml:space="preserve"> that we can use for this project:</w:t>
       </w:r>
     </w:p>
     <w:p>
@@ -676,7 +726,9 @@
           <w:ilvl w:val="0"/>
           <w:numId w:val="5"/>
         </w:numPr>
-        <w:ind w:left="720"/>
+        <w:spacing w:after="120"/>
+        <w:ind w:left="714" w:hanging="357"/>
+        <w:contextualSpacing w:val="0"/>
         <w:rPr>
           <w:sz w:val="24"/>
           <w:szCs w:val="24"/>
@@ -705,6 +757,34 @@
       </w:r>
       <w:r>
         <w:rPr>
+          <w:b/>
+          <w:bCs/>
+          <w:sz w:val="24"/>
+          <w:szCs w:val="24"/>
+        </w:rPr>
+        <w:t xml:space="preserve"> </w:t>
+      </w:r>
+      <w:hyperlink r:id="rId9" w:history="1">
+        <w:r>
+          <w:rPr>
+            <w:rStyle w:val="Hyperlink"/>
+            <w:sz w:val="24"/>
+            <w:szCs w:val="24"/>
+          </w:rPr>
+          <w:t>https://tinyurl.com/vehicle-foot-traffic</w:t>
+        </w:r>
+      </w:hyperlink>
+      <w:r>
+        <w:rPr>
+          <w:b/>
+          <w:bCs/>
+          <w:sz w:val="24"/>
+          <w:szCs w:val="24"/>
+        </w:rPr>
+        <w:t xml:space="preserve"> </w:t>
+      </w:r>
+      <w:r>
+        <w:rPr>
           <w:sz w:val="24"/>
           <w:szCs w:val="24"/>
         </w:rPr>
@@ -725,33 +805,8 @@
           <w:sz w:val="24"/>
           <w:szCs w:val="24"/>
         </w:rPr>
-        <w:t xml:space="preserve"> in Toronto City. The data is typically collected between 7:30 a.m. and 6:00 </w:t>
-      </w:r>
-      <w:proofErr w:type="spellStart"/>
-      <w:r>
-        <w:rPr>
-          <w:sz w:val="24"/>
-          <w:szCs w:val="24"/>
-        </w:rPr>
-        <w:t>p.m</w:t>
-      </w:r>
-      <w:proofErr w:type="spellEnd"/>
-      <w:r>
-        <w:rPr>
-          <w:sz w:val="24"/>
-          <w:szCs w:val="24"/>
-        </w:rPr>
-        <w:t xml:space="preserve"> at intersections where there are traffic signals.</w:t>
-      </w:r>
-    </w:p>
-    <w:p>
-      <w:pPr>
-        <w:pStyle w:val="ListParagraph"/>
-        <w:rPr>
-          <w:sz w:val="24"/>
-          <w:szCs w:val="24"/>
-        </w:rPr>
-      </w:pPr>
+        <w:t xml:space="preserve"> in Toronto City. </w:t>
+      </w:r>
     </w:p>
     <w:p>
       <w:pPr>
@@ -760,13 +815,15 @@
           <w:ilvl w:val="0"/>
           <w:numId w:val="5"/>
         </w:numPr>
-        <w:ind w:left="720"/>
-        <w:rPr>
-          <w:sz w:val="24"/>
-          <w:szCs w:val="24"/>
-        </w:rPr>
-      </w:pPr>
-      <w:hyperlink r:id="rId9" w:history="1">
+        <w:spacing w:after="120"/>
+        <w:ind w:left="714" w:hanging="357"/>
+        <w:contextualSpacing w:val="0"/>
+        <w:rPr>
+          <w:sz w:val="24"/>
+          <w:szCs w:val="24"/>
+        </w:rPr>
+      </w:pPr>
+      <w:hyperlink r:id="rId10" w:history="1">
         <w:r>
           <w:rPr>
             <w:rStyle w:val="Hyperlink"/>
@@ -785,6 +842,23 @@
         </w:rPr>
         <w:t xml:space="preserve">: </w:t>
       </w:r>
+      <w:hyperlink r:id="rId11" w:history="1">
+        <w:r>
+          <w:rPr>
+            <w:rStyle w:val="Hyperlink"/>
+            <w:sz w:val="24"/>
+            <w:szCs w:val="24"/>
+          </w:rPr>
+          <w:t>https://tinyurl.com/toronto-mci</w:t>
+        </w:r>
+      </w:hyperlink>
+      <w:r>
+        <w:rPr>
+          <w:sz w:val="24"/>
+          <w:szCs w:val="24"/>
+        </w:rPr>
+        <w:t xml:space="preserve"> </w:t>
+      </w:r>
       <w:r>
         <w:rPr>
           <w:sz w:val="24"/>
@@ -808,13 +882,6 @@
           <w:szCs w:val="24"/>
         </w:rPr>
         <w:t xml:space="preserve"> reported in Toronto City provided by Toronto Police Services.</w:t>
-      </w:r>
-      <w:r>
-        <w:rPr>
-          <w:sz w:val="24"/>
-          <w:szCs w:val="24"/>
-        </w:rPr>
-        <w:br/>
       </w:r>
     </w:p>
     <w:p>
@@ -824,13 +891,15 @@
           <w:ilvl w:val="0"/>
           <w:numId w:val="5"/>
         </w:numPr>
-        <w:ind w:left="720"/>
-        <w:rPr>
-          <w:sz w:val="24"/>
-          <w:szCs w:val="24"/>
-        </w:rPr>
-      </w:pPr>
-      <w:hyperlink r:id="rId10" w:history="1">
+        <w:spacing w:after="120"/>
+        <w:ind w:left="714" w:hanging="357"/>
+        <w:contextualSpacing w:val="0"/>
+        <w:rPr>
+          <w:sz w:val="24"/>
+          <w:szCs w:val="24"/>
+        </w:rPr>
+      </w:pPr>
+      <w:hyperlink r:id="rId12" w:history="1">
         <w:r>
           <w:rPr>
             <w:rStyle w:val="Hyperlink"/>
@@ -849,6 +918,23 @@
         </w:rPr>
         <w:t xml:space="preserve">: </w:t>
       </w:r>
+      <w:hyperlink r:id="rId13" w:history="1">
+        <w:r>
+          <w:rPr>
+            <w:rStyle w:val="Hyperlink"/>
+            <w:sz w:val="24"/>
+            <w:szCs w:val="24"/>
+          </w:rPr>
+          <w:t>https://tinyurl.com/toronto-postal-code</w:t>
+        </w:r>
+      </w:hyperlink>
+      <w:r>
+        <w:rPr>
+          <w:sz w:val="24"/>
+          <w:szCs w:val="24"/>
+        </w:rPr>
+        <w:t xml:space="preserve"> </w:t>
+      </w:r>
       <w:r>
         <w:rPr>
           <w:sz w:val="24"/>
@@ -861,46 +947,7 @@
           <w:sz w:val="24"/>
           <w:szCs w:val="24"/>
         </w:rPr>
-        <w:t xml:space="preserve">The list of Toronto neighborhoods represented by postal codes and their boroughs. We will be using the </w:t>
-      </w:r>
-      <w:r>
-        <w:rPr>
-          <w:b/>
-          <w:bCs/>
-          <w:sz w:val="24"/>
-          <w:szCs w:val="24"/>
-        </w:rPr>
-        <w:t>Geocoder</w:t>
-      </w:r>
-      <w:r>
-        <w:rPr>
-          <w:sz w:val="24"/>
-          <w:szCs w:val="24"/>
-        </w:rPr>
-        <w:t xml:space="preserve"> python package to retrieve the </w:t>
-      </w:r>
-      <w:r>
-        <w:rPr>
-          <w:b/>
-          <w:bCs/>
-          <w:sz w:val="24"/>
-          <w:szCs w:val="24"/>
-        </w:rPr>
-        <w:t>postal code's coordinates</w:t>
-      </w:r>
-      <w:r>
-        <w:rPr>
-          <w:sz w:val="24"/>
-          <w:szCs w:val="24"/>
-        </w:rPr>
-        <w:t>.</w:t>
-      </w:r>
-      <w:r>
-        <w:rPr>
-          <w:sz w:val="24"/>
-          <w:szCs w:val="24"/>
-        </w:rPr>
-        <w:br/>
+        <w:t xml:space="preserve">The list of Toronto neighborhoods represented by postal codes and their boroughs. </w:t>
       </w:r>
     </w:p>
     <w:p>
@@ -910,13 +957,15 @@
           <w:ilvl w:val="0"/>
           <w:numId w:val="5"/>
         </w:numPr>
-        <w:ind w:left="720"/>
-        <w:rPr>
-          <w:sz w:val="24"/>
-          <w:szCs w:val="24"/>
-        </w:rPr>
-      </w:pPr>
-      <w:hyperlink r:id="rId11" w:history="1">
+        <w:spacing w:after="120"/>
+        <w:ind w:left="714" w:hanging="357"/>
+        <w:contextualSpacing w:val="0"/>
+        <w:rPr>
+          <w:sz w:val="24"/>
+          <w:szCs w:val="24"/>
+        </w:rPr>
+      </w:pPr>
+      <w:hyperlink r:id="rId14" w:history="1">
         <w:r>
           <w:rPr>
             <w:rStyle w:val="Hyperlink"/>
@@ -940,6 +989,30 @@
           <w:sz w:val="24"/>
           <w:szCs w:val="24"/>
         </w:rPr>
+        <w:t xml:space="preserve"> </w:t>
+      </w:r>
+      <w:hyperlink r:id="rId15" w:history="1">
+        <w:r>
+          <w:rPr>
+            <w:rStyle w:val="Hyperlink"/>
+            <w:sz w:val="24"/>
+            <w:szCs w:val="24"/>
+          </w:rPr>
+          <w:t>https://developer.foursquare.com/</w:t>
+        </w:r>
+      </w:hyperlink>
+      <w:r>
+        <w:rPr>
+          <w:sz w:val="24"/>
+          <w:szCs w:val="24"/>
+        </w:rPr>
+        <w:t xml:space="preserve"> </w:t>
+      </w:r>
+      <w:r>
+        <w:rPr>
+          <w:sz w:val="24"/>
+          <w:szCs w:val="24"/>
+        </w:rPr>
         <w:br/>
       </w:r>
       <w:r>
@@ -947,21 +1020,73 @@
           <w:sz w:val="24"/>
           <w:szCs w:val="24"/>
         </w:rPr>
-        <w:t>The popular or most common venues of a given neighborhood in Toronto. This information is stored in</w:t>
-      </w:r>
-      <w:r>
-        <w:rPr>
-          <w:sz w:val="24"/>
-          <w:szCs w:val="24"/>
-        </w:rPr>
-        <w:t>side</w:t>
-      </w:r>
-      <w:r>
-        <w:rPr>
-          <w:sz w:val="24"/>
-          <w:szCs w:val="24"/>
-        </w:rPr>
-        <w:t xml:space="preserve"> </w:t>
+        <w:t xml:space="preserve">The popular or most common venues of a given neighborhood in Toronto. </w:t>
+      </w:r>
+    </w:p>
+    <w:p>
+      <w:pPr>
+        <w:pStyle w:val="ListParagraph"/>
+        <w:spacing w:after="120"/>
+        <w:ind w:left="714"/>
+        <w:contextualSpacing w:val="0"/>
+        <w:rPr>
+          <w:sz w:val="24"/>
+          <w:szCs w:val="24"/>
+        </w:rPr>
+      </w:pPr>
+    </w:p>
+    <w:p>
+      <w:pPr>
+        <w:pStyle w:val="Heading2"/>
+        <w:numPr>
+          <w:ilvl w:val="0"/>
+          <w:numId w:val="10"/>
+        </w:numPr>
+        <w:spacing w:after="240"/>
+      </w:pPr>
+      <w:r>
+        <w:t>Data Cleaning</w:t>
+      </w:r>
+      <w:r>
+        <w:t xml:space="preserve"> and Feature Extraction</w:t>
+      </w:r>
+    </w:p>
+    <w:p>
+      <w:pPr>
+        <w:pStyle w:val="ListParagraph"/>
+        <w:numPr>
+          <w:ilvl w:val="0"/>
+          <w:numId w:val="4"/>
+        </w:numPr>
+        <w:spacing w:after="120"/>
+        <w:ind w:left="782" w:hanging="357"/>
+        <w:contextualSpacing w:val="0"/>
+        <w:jc w:val="both"/>
+        <w:rPr>
+          <w:sz w:val="24"/>
+          <w:szCs w:val="24"/>
+        </w:rPr>
+      </w:pPr>
+      <w:r>
+        <w:rPr>
+          <w:sz w:val="24"/>
+          <w:szCs w:val="24"/>
+        </w:rPr>
+        <w:t xml:space="preserve">The first data is </w:t>
+      </w:r>
+      <w:r>
+        <w:rPr>
+          <w:sz w:val="24"/>
+          <w:szCs w:val="24"/>
+        </w:rPr>
+        <w:t xml:space="preserve">in </w:t>
+      </w:r>
+      <w:r>
+        <w:rPr>
+          <w:sz w:val="24"/>
+          <w:szCs w:val="24"/>
+        </w:rPr>
+        <w:t xml:space="preserve">a CSV file. It contains 2280 rows and 11 columns. The data is typically collected between 7:30 a.m. and 6:00 p.m at intersections where there are traffic signals. Each intersection holds vehicle and pedestrian volumes data, along with its coordinates. We will focus on 5 columns; those are </w:t>
       </w:r>
       <w:r>
         <w:rPr>
@@ -970,14 +1095,14 @@
           <w:sz w:val="24"/>
           <w:szCs w:val="24"/>
         </w:rPr>
-        <w:t>Foursquare Location Data</w:t>
-      </w:r>
-      <w:r>
-        <w:rPr>
-          <w:sz w:val="24"/>
-          <w:szCs w:val="24"/>
-        </w:rPr>
-        <w:t xml:space="preserve">, and we will use </w:t>
+        <w:t>Main</w:t>
+      </w:r>
+      <w:r>
+        <w:rPr>
+          <w:sz w:val="24"/>
+          <w:szCs w:val="24"/>
+        </w:rPr>
+        <w:t xml:space="preserve">, </w:t>
       </w:r>
       <w:r>
         <w:rPr>
@@ -986,7 +1111,14 @@
           <w:sz w:val="24"/>
           <w:szCs w:val="24"/>
         </w:rPr>
-        <w:t>Four</w:t>
+        <w:t>8 Peak Hr Pedestrian Volume</w:t>
+      </w:r>
+      <w:r>
+        <w:rPr>
+          <w:sz w:val="24"/>
+          <w:szCs w:val="24"/>
+        </w:rPr>
+        <w:t xml:space="preserve">, </w:t>
       </w:r>
       <w:r>
         <w:rPr>
@@ -995,7 +1127,14 @@
           <w:sz w:val="24"/>
           <w:szCs w:val="24"/>
         </w:rPr>
-        <w:t>s</w:t>
+        <w:t>8 Peak Hr Vehicle Volume</w:t>
+      </w:r>
+      <w:r>
+        <w:rPr>
+          <w:sz w:val="24"/>
+          <w:szCs w:val="24"/>
+        </w:rPr>
+        <w:t xml:space="preserve">, </w:t>
       </w:r>
       <w:r>
         <w:rPr>
@@ -1004,19 +1143,42 @@
           <w:sz w:val="24"/>
           <w:szCs w:val="24"/>
         </w:rPr>
-        <w:t>quare API</w:t>
-      </w:r>
-      <w:r>
-        <w:rPr>
-          <w:sz w:val="24"/>
-          <w:szCs w:val="24"/>
-        </w:rPr>
-        <w:t xml:space="preserve"> to access it.</w:t>
+        <w:t>Lattitude</w:t>
+      </w:r>
+      <w:r>
+        <w:rPr>
+          <w:sz w:val="24"/>
+          <w:szCs w:val="24"/>
+        </w:rPr>
+        <w:t xml:space="preserve">, and </w:t>
+      </w:r>
+      <w:r>
+        <w:rPr>
+          <w:b/>
+          <w:bCs/>
+          <w:sz w:val="24"/>
+          <w:szCs w:val="24"/>
+        </w:rPr>
+        <w:t>Longitude</w:t>
+      </w:r>
+      <w:r>
+        <w:rPr>
+          <w:sz w:val="24"/>
+          <w:szCs w:val="24"/>
+        </w:rPr>
+        <w:t>. We will use these features to diagnose each main road's characteristics and locate the busiest main roads in the city.</w:t>
       </w:r>
     </w:p>
     <w:p>
       <w:pPr>
-        <w:ind w:left="360" w:firstLine="360"/>
+        <w:pStyle w:val="ListParagraph"/>
+        <w:numPr>
+          <w:ilvl w:val="0"/>
+          <w:numId w:val="4"/>
+        </w:numPr>
+        <w:spacing w:after="120"/>
+        <w:ind w:left="782" w:hanging="357"/>
+        <w:contextualSpacing w:val="0"/>
         <w:jc w:val="both"/>
         <w:rPr>
           <w:sz w:val="24"/>
@@ -1028,7 +1190,519 @@
           <w:sz w:val="24"/>
           <w:szCs w:val="24"/>
         </w:rPr>
-        <w:t>To sum up, we will use the 1st and 2nd data to analyze the pedestrian/vehicle volume and crime rates. Then, we load the 3rd data to obtain the exact coordinates for each neighborhood based on the postal code, allowing us to explore and map the city. Finally, we will use the coordinates and Foursquare credentials to access the 3rd data source through its API and retrieve the popular venues along with their details, especially for coffee shops.</w:t>
+        <w:t xml:space="preserve">The second data is also in a CSV file. It contains 206,435 rows and 9 columns. The rows represent crime incidents that </w:t>
+      </w:r>
+      <w:r>
+        <w:rPr>
+          <w:sz w:val="24"/>
+          <w:szCs w:val="24"/>
+        </w:rPr>
+        <w:t>report</w:t>
+      </w:r>
+      <w:r>
+        <w:rPr>
+          <w:sz w:val="24"/>
+          <w:szCs w:val="24"/>
+        </w:rPr>
+        <w:t>ed from 2014 to 2019. It has 5 Major Crime Indicators (MCIs) scattered to 17 divisions and 140 listed neighborhoods. We will group the data based on division and get statistics about crime rates.</w:t>
+      </w:r>
+    </w:p>
+    <w:p>
+      <w:pPr>
+        <w:pStyle w:val="ListParagraph"/>
+        <w:numPr>
+          <w:ilvl w:val="0"/>
+          <w:numId w:val="4"/>
+        </w:numPr>
+        <w:spacing w:after="120"/>
+        <w:ind w:left="782" w:hanging="357"/>
+        <w:contextualSpacing w:val="0"/>
+        <w:jc w:val="both"/>
+        <w:rPr>
+          <w:sz w:val="24"/>
+          <w:szCs w:val="24"/>
+        </w:rPr>
+      </w:pPr>
+      <w:r>
+        <w:rPr>
+          <w:sz w:val="24"/>
+          <w:szCs w:val="24"/>
+        </w:rPr>
+        <w:t xml:space="preserve">The third data is </w:t>
+      </w:r>
+      <w:r>
+        <w:rPr>
+          <w:sz w:val="24"/>
+          <w:szCs w:val="24"/>
+        </w:rPr>
+        <w:t xml:space="preserve">a </w:t>
+      </w:r>
+      <w:r>
+        <w:rPr>
+          <w:sz w:val="24"/>
+          <w:szCs w:val="24"/>
+        </w:rPr>
+        <w:t>Wikipedia page about Toronto postal code.</w:t>
+      </w:r>
+      <w:r>
+        <w:rPr>
+          <w:sz w:val="24"/>
+          <w:szCs w:val="24"/>
+        </w:rPr>
+        <w:t xml:space="preserve"> </w:t>
+      </w:r>
+      <w:r>
+        <w:rPr>
+          <w:sz w:val="24"/>
+          <w:szCs w:val="24"/>
+        </w:rPr>
+        <w:t xml:space="preserve">We will scrape the page and create a data frame consisting of three columns; </w:t>
+      </w:r>
+      <w:r>
+        <w:rPr>
+          <w:b/>
+          <w:bCs/>
+          <w:sz w:val="24"/>
+          <w:szCs w:val="24"/>
+        </w:rPr>
+        <w:t>PostalCode</w:t>
+      </w:r>
+      <w:r>
+        <w:rPr>
+          <w:sz w:val="24"/>
+          <w:szCs w:val="24"/>
+        </w:rPr>
+        <w:t xml:space="preserve">, </w:t>
+      </w:r>
+      <w:r>
+        <w:rPr>
+          <w:b/>
+          <w:bCs/>
+          <w:sz w:val="24"/>
+          <w:szCs w:val="24"/>
+        </w:rPr>
+        <w:t>Borough</w:t>
+      </w:r>
+      <w:r>
+        <w:rPr>
+          <w:sz w:val="24"/>
+          <w:szCs w:val="24"/>
+        </w:rPr>
+        <w:t xml:space="preserve">, and </w:t>
+      </w:r>
+      <w:r>
+        <w:rPr>
+          <w:b/>
+          <w:bCs/>
+          <w:sz w:val="24"/>
+          <w:szCs w:val="24"/>
+        </w:rPr>
+        <w:t>Neighborhood</w:t>
+      </w:r>
+      <w:r>
+        <w:rPr>
+          <w:sz w:val="24"/>
+          <w:szCs w:val="24"/>
+        </w:rPr>
+        <w:t xml:space="preserve">. We remove any rows that do not have borough assigned. </w:t>
+      </w:r>
+      <w:r>
+        <w:rPr>
+          <w:sz w:val="24"/>
+          <w:szCs w:val="24"/>
+        </w:rPr>
+        <w:t>Then, w</w:t>
+      </w:r>
+      <w:r>
+        <w:rPr>
+          <w:sz w:val="24"/>
+          <w:szCs w:val="24"/>
+        </w:rPr>
+        <w:t xml:space="preserve">e will be using the </w:t>
+      </w:r>
+      <w:r>
+        <w:rPr>
+          <w:b/>
+          <w:bCs/>
+          <w:sz w:val="24"/>
+          <w:szCs w:val="24"/>
+        </w:rPr>
+        <w:t>Geocoder</w:t>
+      </w:r>
+      <w:r>
+        <w:rPr>
+          <w:sz w:val="24"/>
+          <w:szCs w:val="24"/>
+        </w:rPr>
+        <w:t xml:space="preserve"> python package to retrieve the </w:t>
+      </w:r>
+      <w:r>
+        <w:rPr>
+          <w:b/>
+          <w:bCs/>
+          <w:sz w:val="24"/>
+          <w:szCs w:val="24"/>
+        </w:rPr>
+        <w:t>postal code's coordinates</w:t>
+      </w:r>
+      <w:r>
+        <w:rPr>
+          <w:sz w:val="24"/>
+          <w:szCs w:val="24"/>
+        </w:rPr>
+        <w:t>.</w:t>
+      </w:r>
+      <w:r>
+        <w:rPr>
+          <w:sz w:val="24"/>
+          <w:szCs w:val="24"/>
+        </w:rPr>
+        <w:t xml:space="preserve"> It will return 103 rows and 5 columns.</w:t>
+      </w:r>
+    </w:p>
+    <w:p>
+      <w:pPr>
+        <w:pStyle w:val="ListParagraph"/>
+        <w:spacing w:after="120"/>
+        <w:ind w:left="782"/>
+        <w:contextualSpacing w:val="0"/>
+        <w:jc w:val="both"/>
+        <w:rPr>
+          <w:sz w:val="24"/>
+          <w:szCs w:val="24"/>
+        </w:rPr>
+      </w:pPr>
+    </w:p>
+    <w:p>
+      <w:pPr>
+        <w:pStyle w:val="ListParagraph"/>
+        <w:numPr>
+          <w:ilvl w:val="0"/>
+          <w:numId w:val="4"/>
+        </w:numPr>
+        <w:spacing w:after="120"/>
+        <w:ind w:left="782" w:hanging="357"/>
+        <w:contextualSpacing w:val="0"/>
+        <w:jc w:val="both"/>
+        <w:rPr>
+          <w:sz w:val="24"/>
+          <w:szCs w:val="24"/>
+        </w:rPr>
+      </w:pPr>
+      <w:r>
+        <w:lastRenderedPageBreak/>
+        <w:t>The fourth data</w:t>
+      </w:r>
+      <w:r>
+        <w:rPr>
+          <w:sz w:val="24"/>
+          <w:szCs w:val="24"/>
+        </w:rPr>
+        <w:t xml:space="preserve"> is stored inside </w:t>
+      </w:r>
+      <w:r>
+        <w:rPr>
+          <w:b/>
+          <w:bCs/>
+          <w:sz w:val="24"/>
+          <w:szCs w:val="24"/>
+        </w:rPr>
+        <w:t>Foursquare Location Data</w:t>
+      </w:r>
+      <w:r>
+        <w:rPr>
+          <w:sz w:val="24"/>
+          <w:szCs w:val="24"/>
+        </w:rPr>
+        <w:t xml:space="preserve">, and we will use </w:t>
+      </w:r>
+      <w:r>
+        <w:rPr>
+          <w:b/>
+          <w:bCs/>
+          <w:sz w:val="24"/>
+          <w:szCs w:val="24"/>
+        </w:rPr>
+        <w:t>Foursquare API</w:t>
+      </w:r>
+      <w:r>
+        <w:rPr>
+          <w:sz w:val="24"/>
+          <w:szCs w:val="24"/>
+        </w:rPr>
+        <w:t xml:space="preserve"> to access it.</w:t>
+      </w:r>
+      <w:r>
+        <w:rPr>
+          <w:sz w:val="24"/>
+          <w:szCs w:val="24"/>
+        </w:rPr>
+        <w:t xml:space="preserve"> </w:t>
+      </w:r>
+      <w:r>
+        <w:rPr>
+          <w:sz w:val="24"/>
+          <w:szCs w:val="24"/>
+        </w:rPr>
+        <w:t xml:space="preserve">We utilize the postal coordinates to retrieve popular venues around </w:t>
+      </w:r>
+      <w:r>
+        <w:rPr>
+          <w:sz w:val="24"/>
+          <w:szCs w:val="24"/>
+        </w:rPr>
+        <w:t xml:space="preserve">a </w:t>
+      </w:r>
+      <w:r>
+        <w:rPr>
+          <w:sz w:val="24"/>
+          <w:szCs w:val="24"/>
+        </w:rPr>
+        <w:t xml:space="preserve">specific radius. As a result, </w:t>
+      </w:r>
+      <w:r>
+        <w:rPr>
+          <w:sz w:val="24"/>
+          <w:szCs w:val="24"/>
+        </w:rPr>
+        <w:t xml:space="preserve">the same venue categories </w:t>
+      </w:r>
+      <w:r>
+        <w:rPr>
+          <w:sz w:val="24"/>
+          <w:szCs w:val="24"/>
+        </w:rPr>
+        <w:t xml:space="preserve">will be </w:t>
+      </w:r>
+      <w:r>
+        <w:rPr>
+          <w:sz w:val="24"/>
+          <w:szCs w:val="24"/>
+        </w:rPr>
+        <w:t>returned to different neighborhoods. We can use this idea to cluster the neighborhoods based on their venues representing services and amenities.</w:t>
+      </w:r>
+    </w:p>
+    <w:p>
+      <w:pPr>
+        <w:pStyle w:val="ListParagraph"/>
+        <w:numPr>
+          <w:ilvl w:val="0"/>
+          <w:numId w:val="4"/>
+        </w:numPr>
+        <w:spacing w:after="120"/>
+        <w:ind w:left="782" w:hanging="357"/>
+        <w:contextualSpacing w:val="0"/>
+        <w:jc w:val="both"/>
+        <w:rPr>
+          <w:b/>
+          <w:bCs/>
+          <w:sz w:val="24"/>
+          <w:szCs w:val="24"/>
+        </w:rPr>
+      </w:pPr>
+      <w:r>
+        <w:rPr>
+          <w:sz w:val="24"/>
+          <w:szCs w:val="24"/>
+        </w:rPr>
+        <w:t xml:space="preserve">We will run the </w:t>
+      </w:r>
+      <w:r>
+        <w:rPr>
+          <w:b/>
+          <w:bCs/>
+          <w:sz w:val="24"/>
+          <w:szCs w:val="24"/>
+        </w:rPr>
+        <w:t>k-Means</w:t>
+      </w:r>
+      <w:r>
+        <w:rPr>
+          <w:sz w:val="24"/>
+          <w:szCs w:val="24"/>
+        </w:rPr>
+        <w:t xml:space="preserve"> algorithm to perform this clustering with a different number of clusters (k). The </w:t>
+      </w:r>
+      <w:r>
+        <w:rPr>
+          <w:b/>
+          <w:bCs/>
+          <w:sz w:val="24"/>
+          <w:szCs w:val="24"/>
+        </w:rPr>
+        <w:t>features will be the mean of the frequency of occurrence of each venue category.</w:t>
+      </w:r>
+      <w:r>
+        <w:rPr>
+          <w:b/>
+          <w:bCs/>
+          <w:sz w:val="24"/>
+          <w:szCs w:val="24"/>
+        </w:rPr>
+        <w:t xml:space="preserve"> </w:t>
+      </w:r>
+      <w:r>
+        <w:rPr>
+          <w:sz w:val="24"/>
+          <w:szCs w:val="24"/>
+        </w:rPr>
+        <w:t xml:space="preserve">Finally, </w:t>
+      </w:r>
+      <w:r>
+        <w:rPr>
+          <w:sz w:val="24"/>
+          <w:szCs w:val="24"/>
+        </w:rPr>
+        <w:t xml:space="preserve">we can visualize the cluster model using the </w:t>
+      </w:r>
+      <w:r>
+        <w:rPr>
+          <w:b/>
+          <w:bCs/>
+          <w:sz w:val="24"/>
+          <w:szCs w:val="24"/>
+        </w:rPr>
+        <w:t>Folium</w:t>
+      </w:r>
+      <w:r>
+        <w:rPr>
+          <w:sz w:val="24"/>
+          <w:szCs w:val="24"/>
+        </w:rPr>
+        <w:t xml:space="preserve"> module. </w:t>
+      </w:r>
+    </w:p>
+    <w:p>
+      <w:pPr>
+        <w:ind w:left="425"/>
+        <w:jc w:val="both"/>
+        <w:rPr>
+          <w:sz w:val="24"/>
+          <w:szCs w:val="24"/>
+        </w:rPr>
+      </w:pPr>
+      <w:r>
+        <w:rPr>
+          <w:sz w:val="24"/>
+          <w:szCs w:val="24"/>
+        </w:rPr>
+        <w:t>To sum up, we will use the 1</w:t>
+      </w:r>
+      <w:r>
+        <w:rPr>
+          <w:sz w:val="24"/>
+          <w:szCs w:val="24"/>
+          <w:vertAlign w:val="superscript"/>
+        </w:rPr>
+        <w:t>st</w:t>
+      </w:r>
+      <w:r>
+        <w:rPr>
+          <w:sz w:val="24"/>
+          <w:szCs w:val="24"/>
+        </w:rPr>
+        <w:t xml:space="preserve"> </w:t>
+      </w:r>
+      <w:r>
+        <w:rPr>
+          <w:sz w:val="24"/>
+          <w:szCs w:val="24"/>
+        </w:rPr>
+        <w:t xml:space="preserve"> and 2</w:t>
+      </w:r>
+      <w:r>
+        <w:rPr>
+          <w:sz w:val="24"/>
+          <w:szCs w:val="24"/>
+          <w:vertAlign w:val="superscript"/>
+        </w:rPr>
+        <w:t>nd</w:t>
+      </w:r>
+      <w:r>
+        <w:rPr>
+          <w:sz w:val="24"/>
+          <w:szCs w:val="24"/>
+        </w:rPr>
+        <w:t xml:space="preserve"> </w:t>
+      </w:r>
+      <w:r>
+        <w:rPr>
+          <w:sz w:val="24"/>
+          <w:szCs w:val="24"/>
+        </w:rPr>
+        <w:t>data to analyze the pedestrian/vehicle volume and crime rates. Then, we load the 3</w:t>
+      </w:r>
+      <w:r>
+        <w:rPr>
+          <w:sz w:val="24"/>
+          <w:szCs w:val="24"/>
+          <w:vertAlign w:val="superscript"/>
+        </w:rPr>
+        <w:t>rd</w:t>
+      </w:r>
+      <w:r>
+        <w:rPr>
+          <w:sz w:val="24"/>
+          <w:szCs w:val="24"/>
+        </w:rPr>
+        <w:t xml:space="preserve"> </w:t>
+      </w:r>
+      <w:r>
+        <w:rPr>
+          <w:sz w:val="24"/>
+          <w:szCs w:val="24"/>
+        </w:rPr>
+        <w:t xml:space="preserve">data to obtain the exact coordinates for each neighborhood based on the postal code, allowing us to explore and map the city. Finally, we will use the coordinates and Foursquare credentials to access the </w:t>
+      </w:r>
+      <w:r>
+        <w:rPr>
+          <w:sz w:val="24"/>
+          <w:szCs w:val="24"/>
+        </w:rPr>
+        <w:t>4</w:t>
+      </w:r>
+      <w:r>
+        <w:rPr>
+          <w:sz w:val="24"/>
+          <w:szCs w:val="24"/>
+          <w:vertAlign w:val="superscript"/>
+        </w:rPr>
+        <w:t>th</w:t>
+      </w:r>
+      <w:r>
+        <w:rPr>
+          <w:sz w:val="24"/>
+          <w:szCs w:val="24"/>
+        </w:rPr>
+        <w:t xml:space="preserve"> </w:t>
+      </w:r>
+      <w:r>
+        <w:rPr>
+          <w:sz w:val="24"/>
+          <w:szCs w:val="24"/>
+        </w:rPr>
+        <w:t>data source through its API and retrieve the popular venues along with their details, especially for coffee shops.</w:t>
+      </w:r>
+      <w:r>
+        <w:rPr>
+          <w:sz w:val="24"/>
+          <w:szCs w:val="24"/>
+        </w:rPr>
+        <w:t xml:space="preserve"> The venue frequency in each neighborhood will be the features </w:t>
+      </w:r>
+      <w:r>
+        <w:rPr>
+          <w:sz w:val="24"/>
+          <w:szCs w:val="24"/>
+        </w:rPr>
+        <w:t>of</w:t>
+      </w:r>
+      <w:r>
+        <w:rPr>
+          <w:sz w:val="24"/>
+          <w:szCs w:val="24"/>
+        </w:rPr>
+        <w:t xml:space="preserve"> the clustering model.</w:t>
       </w:r>
     </w:p>
     <w:p>
@@ -1064,7 +1738,7 @@
     </w:p>
     <w:p/>
     <w:sectPr>
-      <w:headerReference w:type="default" r:id="rId12"/>
+      <w:headerReference w:type="default" r:id="rId16"/>
       <w:pgSz w:w="12240" w:h="15840"/>
       <w:pgMar w:top="1440" w:right="1440" w:bottom="1440" w:left="1440" w:header="708" w:footer="708" w:gutter="0"/>
       <w:cols w:space="708"/>
@@ -1139,16 +1813,16 @@
         <w:noProof/>
       </w:rPr>
       <w:drawing>
-        <wp:anchor distT="0" distB="0" distL="114300" distR="114300" simplePos="0" relativeHeight="251658240" behindDoc="1" locked="0" layoutInCell="1" allowOverlap="1" wp14:anchorId="41496E10" wp14:editId="0B4C8903">
+        <wp:anchor distT="0" distB="0" distL="114300" distR="114300" simplePos="0" relativeHeight="251658240" behindDoc="1" locked="0" layoutInCell="1" allowOverlap="1" wp14:anchorId="41496E10" wp14:editId="5BB3F2A2">
           <wp:simplePos x="0" y="0"/>
           <wp:positionH relativeFrom="column">
-            <wp:posOffset>-892810</wp:posOffset>
+            <wp:posOffset>-895350</wp:posOffset>
           </wp:positionH>
           <wp:positionV relativeFrom="paragraph">
-            <wp:posOffset>-474818</wp:posOffset>
+            <wp:posOffset>-671830</wp:posOffset>
           </wp:positionV>
-          <wp:extent cx="7731189" cy="818087"/>
-          <wp:effectExtent l="0" t="0" r="3175" b="1270"/>
+          <wp:extent cx="7729220" cy="933450"/>
+          <wp:effectExtent l="0" t="0" r="5080" b="0"/>
           <wp:wrapNone/>
           <wp:docPr id="2" name="Picture 2"/>
           <wp:cNvGraphicFramePr>
@@ -1171,13 +1845,13 @@
                       </a:ext>
                     </a:extLst>
                   </a:blip>
-                  <a:srcRect t="69034" b="14527"/>
+                  <a:srcRect t="69034" b="12204"/>
                   <a:stretch/>
                 </pic:blipFill>
                 <pic:spPr bwMode="auto">
                   <a:xfrm>
                     <a:off x="0" y="0"/>
-                    <a:ext cx="7731189" cy="818087"/>
+                    <a:ext cx="7729220" cy="933450"/>
                   </a:xfrm>
                   <a:prstGeom prst="rect">
                     <a:avLst/>
@@ -1231,12 +1905,101 @@
         <v:path o:extrusionok="f" gradientshapeok="t" o:connecttype="rect"/>
         <o:lock v:ext="edit" aspectratio="t"/>
       </v:shapetype>
-      <v:shape id="_x0000_i1121" type="#_x0000_t75" style="width:10.9pt;height:10.9pt" o:bullet="t">
+      <v:shape id="_x0000_i1197" type="#_x0000_t75" style="width:10.9pt;height:10.9pt" o:bullet="t">
         <v:imagedata r:id="rId1" o:title="mso8927"/>
       </v:shape>
     </w:pict>
   </w:numPicBullet>
   <w:abstractNum w:abstractNumId="0" w15:restartNumberingAfterBreak="0">
+    <w:nsid w:val="08C6391E"/>
+    <w:multiLevelType w:val="hybridMultilevel"/>
+    <w:tmpl w:val="1D8E2EFE"/>
+    <w:lvl w:ilvl="0" w:tplc="3809000F">
+      <w:start w:val="1"/>
+      <w:numFmt w:val="decimal"/>
+      <w:lvlText w:val="%1."/>
+      <w:lvlJc w:val="left"/>
+      <w:pPr>
+        <w:ind w:left="720" w:hanging="360"/>
+      </w:pPr>
+      <w:rPr>
+        <w:rFonts w:hint="default"/>
+      </w:rPr>
+    </w:lvl>
+    <w:lvl w:ilvl="1" w:tplc="38090019" w:tentative="1">
+      <w:start w:val="1"/>
+      <w:numFmt w:val="lowerLetter"/>
+      <w:lvlText w:val="%2."/>
+      <w:lvlJc w:val="left"/>
+      <w:pPr>
+        <w:ind w:left="1440" w:hanging="360"/>
+      </w:pPr>
+    </w:lvl>
+    <w:lvl w:ilvl="2" w:tplc="3809001B" w:tentative="1">
+      <w:start w:val="1"/>
+      <w:numFmt w:val="lowerRoman"/>
+      <w:lvlText w:val="%3."/>
+      <w:lvlJc w:val="right"/>
+      <w:pPr>
+        <w:ind w:left="2160" w:hanging="180"/>
+      </w:pPr>
+    </w:lvl>
+    <w:lvl w:ilvl="3" w:tplc="3809000F" w:tentative="1">
+      <w:start w:val="1"/>
+      <w:numFmt w:val="decimal"/>
+      <w:lvlText w:val="%4."/>
+      <w:lvlJc w:val="left"/>
+      <w:pPr>
+        <w:ind w:left="2880" w:hanging="360"/>
+      </w:pPr>
+    </w:lvl>
+    <w:lvl w:ilvl="4" w:tplc="38090019" w:tentative="1">
+      <w:start w:val="1"/>
+      <w:numFmt w:val="lowerLetter"/>
+      <w:lvlText w:val="%5."/>
+      <w:lvlJc w:val="left"/>
+      <w:pPr>
+        <w:ind w:left="3600" w:hanging="360"/>
+      </w:pPr>
+    </w:lvl>
+    <w:lvl w:ilvl="5" w:tplc="3809001B" w:tentative="1">
+      <w:start w:val="1"/>
+      <w:numFmt w:val="lowerRoman"/>
+      <w:lvlText w:val="%6."/>
+      <w:lvlJc w:val="right"/>
+      <w:pPr>
+        <w:ind w:left="4320" w:hanging="180"/>
+      </w:pPr>
+    </w:lvl>
+    <w:lvl w:ilvl="6" w:tplc="3809000F" w:tentative="1">
+      <w:start w:val="1"/>
+      <w:numFmt w:val="decimal"/>
+      <w:lvlText w:val="%7."/>
+      <w:lvlJc w:val="left"/>
+      <w:pPr>
+        <w:ind w:left="5040" w:hanging="360"/>
+      </w:pPr>
+    </w:lvl>
+    <w:lvl w:ilvl="7" w:tplc="38090019" w:tentative="1">
+      <w:start w:val="1"/>
+      <w:numFmt w:val="lowerLetter"/>
+      <w:lvlText w:val="%8."/>
+      <w:lvlJc w:val="left"/>
+      <w:pPr>
+        <w:ind w:left="5760" w:hanging="360"/>
+      </w:pPr>
+    </w:lvl>
+    <w:lvl w:ilvl="8" w:tplc="3809001B" w:tentative="1">
+      <w:start w:val="1"/>
+      <w:numFmt w:val="lowerRoman"/>
+      <w:lvlText w:val="%9."/>
+      <w:lvlJc w:val="right"/>
+      <w:pPr>
+        <w:ind w:left="6480" w:hanging="180"/>
+      </w:pPr>
+    </w:lvl>
+  </w:abstractNum>
+  <w:abstractNum w:abstractNumId="1" w15:restartNumberingAfterBreak="0">
     <w:nsid w:val="08E90BF7"/>
     <w:multiLevelType w:val="multilevel"/>
     <w:tmpl w:val="737A6FC8"/>
@@ -1349,7 +2112,7 @@
       </w:rPr>
     </w:lvl>
   </w:abstractNum>
-  <w:abstractNum w:abstractNumId="1" w15:restartNumberingAfterBreak="0">
+  <w:abstractNum w:abstractNumId="2" w15:restartNumberingAfterBreak="0">
     <w:nsid w:val="0AA17E1A"/>
     <w:multiLevelType w:val="hybridMultilevel"/>
     <w:tmpl w:val="FAD2FCAE"/>
@@ -1359,7 +2122,7 @@
       <w:lvlText w:val=""/>
       <w:lvlJc w:val="left"/>
       <w:pPr>
-        <w:ind w:left="1080" w:hanging="360"/>
+        <w:ind w:left="786" w:hanging="360"/>
       </w:pPr>
       <w:rPr>
         <w:rFonts w:ascii="Wingdings" w:hAnsi="Wingdings" w:hint="default"/>
@@ -1371,7 +2134,7 @@
       <w:lvlText w:val="o"/>
       <w:lvlJc w:val="left"/>
       <w:pPr>
-        <w:ind w:left="1800" w:hanging="360"/>
+        <w:ind w:left="1506" w:hanging="360"/>
       </w:pPr>
       <w:rPr>
         <w:rFonts w:ascii="Courier New" w:hAnsi="Courier New" w:cs="Courier New" w:hint="default"/>
@@ -1383,7 +2146,7 @@
       <w:lvlText w:val=""/>
       <w:lvlJc w:val="left"/>
       <w:pPr>
-        <w:ind w:left="2520" w:hanging="360"/>
+        <w:ind w:left="2226" w:hanging="360"/>
       </w:pPr>
       <w:rPr>
         <w:rFonts w:ascii="Wingdings" w:hAnsi="Wingdings" w:hint="default"/>
@@ -1395,7 +2158,7 @@
       <w:lvlText w:val=""/>
       <w:lvlJc w:val="left"/>
       <w:pPr>
-        <w:ind w:left="3240" w:hanging="360"/>
+        <w:ind w:left="2946" w:hanging="360"/>
       </w:pPr>
       <w:rPr>
         <w:rFonts w:ascii="Symbol" w:hAnsi="Symbol" w:hint="default"/>
@@ -1407,7 +2170,7 @@
       <w:lvlText w:val="o"/>
       <w:lvlJc w:val="left"/>
       <w:pPr>
-        <w:ind w:left="3960" w:hanging="360"/>
+        <w:ind w:left="3666" w:hanging="360"/>
       </w:pPr>
       <w:rPr>
         <w:rFonts w:ascii="Courier New" w:hAnsi="Courier New" w:cs="Courier New" w:hint="default"/>
@@ -1419,7 +2182,7 @@
       <w:lvlText w:val=""/>
       <w:lvlJc w:val="left"/>
       <w:pPr>
-        <w:ind w:left="4680" w:hanging="360"/>
+        <w:ind w:left="4386" w:hanging="360"/>
       </w:pPr>
       <w:rPr>
         <w:rFonts w:ascii="Wingdings" w:hAnsi="Wingdings" w:hint="default"/>
@@ -1431,7 +2194,7 @@
       <w:lvlText w:val=""/>
       <w:lvlJc w:val="left"/>
       <w:pPr>
-        <w:ind w:left="5400" w:hanging="360"/>
+        <w:ind w:left="5106" w:hanging="360"/>
       </w:pPr>
       <w:rPr>
         <w:rFonts w:ascii="Symbol" w:hAnsi="Symbol" w:hint="default"/>
@@ -1443,7 +2206,7 @@
       <w:lvlText w:val="o"/>
       <w:lvlJc w:val="left"/>
       <w:pPr>
-        <w:ind w:left="6120" w:hanging="360"/>
+        <w:ind w:left="5826" w:hanging="360"/>
       </w:pPr>
       <w:rPr>
         <w:rFonts w:ascii="Courier New" w:hAnsi="Courier New" w:cs="Courier New" w:hint="default"/>
@@ -1455,14 +2218,14 @@
       <w:lvlText w:val=""/>
       <w:lvlJc w:val="left"/>
       <w:pPr>
-        <w:ind w:left="6840" w:hanging="360"/>
+        <w:ind w:left="6546" w:hanging="360"/>
       </w:pPr>
       <w:rPr>
         <w:rFonts w:ascii="Wingdings" w:hAnsi="Wingdings" w:hint="default"/>
       </w:rPr>
     </w:lvl>
   </w:abstractNum>
-  <w:abstractNum w:abstractNumId="2" w15:restartNumberingAfterBreak="0">
+  <w:abstractNum w:abstractNumId="3" w15:restartNumberingAfterBreak="0">
     <w:nsid w:val="186C23D8"/>
     <w:multiLevelType w:val="hybridMultilevel"/>
     <w:tmpl w:val="BB507DDA"/>
@@ -1551,7 +2314,7 @@
       </w:pPr>
     </w:lvl>
   </w:abstractNum>
-  <w:abstractNum w:abstractNumId="3" w15:restartNumberingAfterBreak="0">
+  <w:abstractNum w:abstractNumId="4" w15:restartNumberingAfterBreak="0">
     <w:nsid w:val="2C770BC3"/>
     <w:multiLevelType w:val="hybridMultilevel"/>
     <w:tmpl w:val="EBC8E36E"/>
@@ -1664,14 +2427,439 @@
       </w:rPr>
     </w:lvl>
   </w:abstractNum>
-  <w:abstractNum w:abstractNumId="4" w15:restartNumberingAfterBreak="0">
+  <w:abstractNum w:abstractNumId="5" w15:restartNumberingAfterBreak="0">
+    <w:nsid w:val="31332250"/>
+    <w:multiLevelType w:val="hybridMultilevel"/>
+    <w:tmpl w:val="BB6EFA86"/>
+    <w:lvl w:ilvl="0" w:tplc="3809000F">
+      <w:start w:val="1"/>
+      <w:numFmt w:val="decimal"/>
+      <w:lvlText w:val="%1."/>
+      <w:lvlJc w:val="left"/>
+      <w:pPr>
+        <w:ind w:left="360" w:hanging="360"/>
+      </w:pPr>
+      <w:rPr>
+        <w:rFonts w:hint="default"/>
+      </w:rPr>
+    </w:lvl>
+    <w:lvl w:ilvl="1" w:tplc="38090019" w:tentative="1">
+      <w:start w:val="1"/>
+      <w:numFmt w:val="lowerLetter"/>
+      <w:lvlText w:val="%2."/>
+      <w:lvlJc w:val="left"/>
+      <w:pPr>
+        <w:ind w:left="1080" w:hanging="360"/>
+      </w:pPr>
+    </w:lvl>
+    <w:lvl w:ilvl="2" w:tplc="3809001B" w:tentative="1">
+      <w:start w:val="1"/>
+      <w:numFmt w:val="lowerRoman"/>
+      <w:lvlText w:val="%3."/>
+      <w:lvlJc w:val="right"/>
+      <w:pPr>
+        <w:ind w:left="1800" w:hanging="180"/>
+      </w:pPr>
+    </w:lvl>
+    <w:lvl w:ilvl="3" w:tplc="3809000F" w:tentative="1">
+      <w:start w:val="1"/>
+      <w:numFmt w:val="decimal"/>
+      <w:lvlText w:val="%4."/>
+      <w:lvlJc w:val="left"/>
+      <w:pPr>
+        <w:ind w:left="2520" w:hanging="360"/>
+      </w:pPr>
+    </w:lvl>
+    <w:lvl w:ilvl="4" w:tplc="38090019" w:tentative="1">
+      <w:start w:val="1"/>
+      <w:numFmt w:val="lowerLetter"/>
+      <w:lvlText w:val="%5."/>
+      <w:lvlJc w:val="left"/>
+      <w:pPr>
+        <w:ind w:left="3240" w:hanging="360"/>
+      </w:pPr>
+    </w:lvl>
+    <w:lvl w:ilvl="5" w:tplc="3809001B" w:tentative="1">
+      <w:start w:val="1"/>
+      <w:numFmt w:val="lowerRoman"/>
+      <w:lvlText w:val="%6."/>
+      <w:lvlJc w:val="right"/>
+      <w:pPr>
+        <w:ind w:left="3960" w:hanging="180"/>
+      </w:pPr>
+    </w:lvl>
+    <w:lvl w:ilvl="6" w:tplc="3809000F" w:tentative="1">
+      <w:start w:val="1"/>
+      <w:numFmt w:val="decimal"/>
+      <w:lvlText w:val="%7."/>
+      <w:lvlJc w:val="left"/>
+      <w:pPr>
+        <w:ind w:left="4680" w:hanging="360"/>
+      </w:pPr>
+    </w:lvl>
+    <w:lvl w:ilvl="7" w:tplc="38090019" w:tentative="1">
+      <w:start w:val="1"/>
+      <w:numFmt w:val="lowerLetter"/>
+      <w:lvlText w:val="%8."/>
+      <w:lvlJc w:val="left"/>
+      <w:pPr>
+        <w:ind w:left="5400" w:hanging="360"/>
+      </w:pPr>
+    </w:lvl>
+    <w:lvl w:ilvl="8" w:tplc="3809001B" w:tentative="1">
+      <w:start w:val="1"/>
+      <w:numFmt w:val="lowerRoman"/>
+      <w:lvlText w:val="%9."/>
+      <w:lvlJc w:val="right"/>
+      <w:pPr>
+        <w:ind w:left="6120" w:hanging="180"/>
+      </w:pPr>
+    </w:lvl>
+  </w:abstractNum>
+  <w:abstractNum w:abstractNumId="6" w15:restartNumberingAfterBreak="0">
     <w:nsid w:val="3AD81FC0"/>
     <w:multiLevelType w:val="multilevel"/>
-    <w:tmpl w:val="9E78D934"/>
+    <w:tmpl w:val="F500BCBC"/>
     <w:lvl w:ilvl="0">
       <w:start w:val="1"/>
       <w:numFmt w:val="bullet"/>
+      <w:lvlText w:val=""/>
+      <w:lvlJc w:val="left"/>
+      <w:pPr>
+        <w:tabs>
+          <w:tab w:val="num" w:pos="786"/>
+        </w:tabs>
+        <w:ind w:left="786" w:hanging="360"/>
+      </w:pPr>
+      <w:rPr>
+        <w:rFonts w:ascii="Wingdings" w:hAnsi="Wingdings" w:hint="default"/>
+        <w:sz w:val="20"/>
+      </w:rPr>
+    </w:lvl>
+    <w:lvl w:ilvl="1">
+      <w:start w:val="1"/>
+      <w:numFmt w:val="bullet"/>
+      <w:lvlText w:val=""/>
+      <w:lvlJc w:val="left"/>
+      <w:pPr>
+        <w:ind w:left="1506" w:hanging="360"/>
+      </w:pPr>
+      <w:rPr>
+        <w:rFonts w:ascii="Wingdings" w:hAnsi="Wingdings" w:hint="default"/>
+      </w:rPr>
+    </w:lvl>
+    <w:lvl w:ilvl="2" w:tentative="1">
+      <w:start w:val="1"/>
+      <w:numFmt w:val="bullet"/>
+      <w:lvlText w:val=""/>
+      <w:lvlJc w:val="left"/>
+      <w:pPr>
+        <w:tabs>
+          <w:tab w:val="num" w:pos="2226"/>
+        </w:tabs>
+        <w:ind w:left="2226" w:hanging="360"/>
+      </w:pPr>
+      <w:rPr>
+        <w:rFonts w:ascii="Wingdings" w:hAnsi="Wingdings" w:hint="default"/>
+        <w:sz w:val="20"/>
+      </w:rPr>
+    </w:lvl>
+    <w:lvl w:ilvl="3" w:tentative="1">
+      <w:start w:val="1"/>
+      <w:numFmt w:val="bullet"/>
+      <w:lvlText w:val=""/>
+      <w:lvlJc w:val="left"/>
+      <w:pPr>
+        <w:tabs>
+          <w:tab w:val="num" w:pos="2946"/>
+        </w:tabs>
+        <w:ind w:left="2946" w:hanging="360"/>
+      </w:pPr>
+      <w:rPr>
+        <w:rFonts w:ascii="Wingdings" w:hAnsi="Wingdings" w:hint="default"/>
+        <w:sz w:val="20"/>
+      </w:rPr>
+    </w:lvl>
+    <w:lvl w:ilvl="4" w:tentative="1">
+      <w:start w:val="1"/>
+      <w:numFmt w:val="bullet"/>
+      <w:lvlText w:val=""/>
+      <w:lvlJc w:val="left"/>
+      <w:pPr>
+        <w:tabs>
+          <w:tab w:val="num" w:pos="3666"/>
+        </w:tabs>
+        <w:ind w:left="3666" w:hanging="360"/>
+      </w:pPr>
+      <w:rPr>
+        <w:rFonts w:ascii="Wingdings" w:hAnsi="Wingdings" w:hint="default"/>
+        <w:sz w:val="20"/>
+      </w:rPr>
+    </w:lvl>
+    <w:lvl w:ilvl="5" w:tentative="1">
+      <w:start w:val="1"/>
+      <w:numFmt w:val="bullet"/>
+      <w:lvlText w:val=""/>
+      <w:lvlJc w:val="left"/>
+      <w:pPr>
+        <w:tabs>
+          <w:tab w:val="num" w:pos="4386"/>
+        </w:tabs>
+        <w:ind w:left="4386" w:hanging="360"/>
+      </w:pPr>
+      <w:rPr>
+        <w:rFonts w:ascii="Wingdings" w:hAnsi="Wingdings" w:hint="default"/>
+        <w:sz w:val="20"/>
+      </w:rPr>
+    </w:lvl>
+    <w:lvl w:ilvl="6" w:tentative="1">
+      <w:start w:val="1"/>
+      <w:numFmt w:val="bullet"/>
+      <w:lvlText w:val=""/>
+      <w:lvlJc w:val="left"/>
+      <w:pPr>
+        <w:tabs>
+          <w:tab w:val="num" w:pos="5106"/>
+        </w:tabs>
+        <w:ind w:left="5106" w:hanging="360"/>
+      </w:pPr>
+      <w:rPr>
+        <w:rFonts w:ascii="Wingdings" w:hAnsi="Wingdings" w:hint="default"/>
+        <w:sz w:val="20"/>
+      </w:rPr>
+    </w:lvl>
+    <w:lvl w:ilvl="7" w:tentative="1">
+      <w:start w:val="1"/>
+      <w:numFmt w:val="bullet"/>
+      <w:lvlText w:val=""/>
+      <w:lvlJc w:val="left"/>
+      <w:pPr>
+        <w:tabs>
+          <w:tab w:val="num" w:pos="5826"/>
+        </w:tabs>
+        <w:ind w:left="5826" w:hanging="360"/>
+      </w:pPr>
+      <w:rPr>
+        <w:rFonts w:ascii="Wingdings" w:hAnsi="Wingdings" w:hint="default"/>
+        <w:sz w:val="20"/>
+      </w:rPr>
+    </w:lvl>
+    <w:lvl w:ilvl="8" w:tentative="1">
+      <w:start w:val="1"/>
+      <w:numFmt w:val="bullet"/>
+      <w:lvlText w:val=""/>
+      <w:lvlJc w:val="left"/>
+      <w:pPr>
+        <w:tabs>
+          <w:tab w:val="num" w:pos="6546"/>
+        </w:tabs>
+        <w:ind w:left="6546" w:hanging="360"/>
+      </w:pPr>
+      <w:rPr>
+        <w:rFonts w:ascii="Wingdings" w:hAnsi="Wingdings" w:hint="default"/>
+        <w:sz w:val="20"/>
+      </w:rPr>
+    </w:lvl>
+  </w:abstractNum>
+  <w:abstractNum w:abstractNumId="7" w15:restartNumberingAfterBreak="0">
+    <w:nsid w:val="40D44512"/>
+    <w:multiLevelType w:val="multilevel"/>
+    <w:tmpl w:val="3809001F"/>
+    <w:lvl w:ilvl="0">
+      <w:start w:val="1"/>
+      <w:numFmt w:val="decimal"/>
+      <w:lvlText w:val="%1."/>
+      <w:lvlJc w:val="left"/>
+      <w:pPr>
+        <w:ind w:left="360" w:hanging="360"/>
+      </w:pPr>
+    </w:lvl>
+    <w:lvl w:ilvl="1">
+      <w:start w:val="1"/>
+      <w:numFmt w:val="decimal"/>
+      <w:lvlText w:val="%1.%2."/>
+      <w:lvlJc w:val="left"/>
+      <w:pPr>
+        <w:ind w:left="792" w:hanging="432"/>
+      </w:pPr>
+    </w:lvl>
+    <w:lvl w:ilvl="2">
+      <w:start w:val="1"/>
+      <w:numFmt w:val="decimal"/>
+      <w:lvlText w:val="%1.%2.%3."/>
+      <w:lvlJc w:val="left"/>
+      <w:pPr>
+        <w:ind w:left="1224" w:hanging="504"/>
+      </w:pPr>
+    </w:lvl>
+    <w:lvl w:ilvl="3">
+      <w:start w:val="1"/>
+      <w:numFmt w:val="decimal"/>
+      <w:lvlText w:val="%1.%2.%3.%4."/>
+      <w:lvlJc w:val="left"/>
+      <w:pPr>
+        <w:ind w:left="1728" w:hanging="648"/>
+      </w:pPr>
+    </w:lvl>
+    <w:lvl w:ilvl="4">
+      <w:start w:val="1"/>
+      <w:numFmt w:val="decimal"/>
+      <w:lvlText w:val="%1.%2.%3.%4.%5."/>
+      <w:lvlJc w:val="left"/>
+      <w:pPr>
+        <w:ind w:left="2232" w:hanging="792"/>
+      </w:pPr>
+    </w:lvl>
+    <w:lvl w:ilvl="5">
+      <w:start w:val="1"/>
+      <w:numFmt w:val="decimal"/>
+      <w:lvlText w:val="%1.%2.%3.%4.%5.%6."/>
+      <w:lvlJc w:val="left"/>
+      <w:pPr>
+        <w:ind w:left="2736" w:hanging="936"/>
+      </w:pPr>
+    </w:lvl>
+    <w:lvl w:ilvl="6">
+      <w:start w:val="1"/>
+      <w:numFmt w:val="decimal"/>
+      <w:lvlText w:val="%1.%2.%3.%4.%5.%6.%7."/>
+      <w:lvlJc w:val="left"/>
+      <w:pPr>
+        <w:ind w:left="3240" w:hanging="1080"/>
+      </w:pPr>
+    </w:lvl>
+    <w:lvl w:ilvl="7">
+      <w:start w:val="1"/>
+      <w:numFmt w:val="decimal"/>
+      <w:lvlText w:val="%1.%2.%3.%4.%5.%6.%7.%8."/>
+      <w:lvlJc w:val="left"/>
+      <w:pPr>
+        <w:ind w:left="3744" w:hanging="1224"/>
+      </w:pPr>
+    </w:lvl>
+    <w:lvl w:ilvl="8">
+      <w:start w:val="1"/>
+      <w:numFmt w:val="decimal"/>
+      <w:lvlText w:val="%1.%2.%3.%4.%5.%6.%7.%8.%9."/>
+      <w:lvlJc w:val="left"/>
+      <w:pPr>
+        <w:ind w:left="4320" w:hanging="1440"/>
+      </w:pPr>
+    </w:lvl>
+  </w:abstractNum>
+  <w:abstractNum w:abstractNumId="8" w15:restartNumberingAfterBreak="0">
+    <w:nsid w:val="4F09584D"/>
+    <w:multiLevelType w:val="hybridMultilevel"/>
+    <w:tmpl w:val="B9C41D9E"/>
+    <w:lvl w:ilvl="0" w:tplc="38090015">
+      <w:start w:val="1"/>
+      <w:numFmt w:val="upperLetter"/>
+      <w:lvlText w:val="%1."/>
+      <w:lvlJc w:val="left"/>
+      <w:pPr>
+        <w:ind w:left="360" w:hanging="360"/>
+      </w:pPr>
+      <w:rPr>
+        <w:rFonts w:hint="default"/>
+      </w:rPr>
+    </w:lvl>
+    <w:lvl w:ilvl="1" w:tplc="38090019" w:tentative="1">
+      <w:start w:val="1"/>
+      <w:numFmt w:val="lowerLetter"/>
+      <w:lvlText w:val="%2."/>
+      <w:lvlJc w:val="left"/>
+      <w:pPr>
+        <w:ind w:left="1080" w:hanging="360"/>
+      </w:pPr>
+    </w:lvl>
+    <w:lvl w:ilvl="2" w:tplc="3809001B" w:tentative="1">
+      <w:start w:val="1"/>
+      <w:numFmt w:val="lowerRoman"/>
+      <w:lvlText w:val="%3."/>
+      <w:lvlJc w:val="right"/>
+      <w:pPr>
+        <w:ind w:left="1800" w:hanging="180"/>
+      </w:pPr>
+    </w:lvl>
+    <w:lvl w:ilvl="3" w:tplc="3809000F" w:tentative="1">
+      <w:start w:val="1"/>
+      <w:numFmt w:val="decimal"/>
+      <w:lvlText w:val="%4."/>
+      <w:lvlJc w:val="left"/>
+      <w:pPr>
+        <w:ind w:left="2520" w:hanging="360"/>
+      </w:pPr>
+    </w:lvl>
+    <w:lvl w:ilvl="4" w:tplc="38090019" w:tentative="1">
+      <w:start w:val="1"/>
+      <w:numFmt w:val="lowerLetter"/>
+      <w:lvlText w:val="%5."/>
+      <w:lvlJc w:val="left"/>
+      <w:pPr>
+        <w:ind w:left="3240" w:hanging="360"/>
+      </w:pPr>
+    </w:lvl>
+    <w:lvl w:ilvl="5" w:tplc="3809001B" w:tentative="1">
+      <w:start w:val="1"/>
+      <w:numFmt w:val="lowerRoman"/>
+      <w:lvlText w:val="%6."/>
+      <w:lvlJc w:val="right"/>
+      <w:pPr>
+        <w:ind w:left="3960" w:hanging="180"/>
+      </w:pPr>
+    </w:lvl>
+    <w:lvl w:ilvl="6" w:tplc="3809000F" w:tentative="1">
+      <w:start w:val="1"/>
+      <w:numFmt w:val="decimal"/>
+      <w:lvlText w:val="%7."/>
+      <w:lvlJc w:val="left"/>
+      <w:pPr>
+        <w:ind w:left="4680" w:hanging="360"/>
+      </w:pPr>
+    </w:lvl>
+    <w:lvl w:ilvl="7" w:tplc="38090019" w:tentative="1">
+      <w:start w:val="1"/>
+      <w:numFmt w:val="lowerLetter"/>
+      <w:lvlText w:val="%8."/>
+      <w:lvlJc w:val="left"/>
+      <w:pPr>
+        <w:ind w:left="5400" w:hanging="360"/>
+      </w:pPr>
+    </w:lvl>
+    <w:lvl w:ilvl="8" w:tplc="3809001B" w:tentative="1">
+      <w:start w:val="1"/>
+      <w:numFmt w:val="lowerRoman"/>
+      <w:lvlText w:val="%9."/>
+      <w:lvlJc w:val="right"/>
+      <w:pPr>
+        <w:ind w:left="6120" w:hanging="180"/>
+      </w:pPr>
+    </w:lvl>
+  </w:abstractNum>
+  <w:abstractNum w:abstractNumId="9" w15:restartNumberingAfterBreak="0">
+    <w:nsid w:val="66E70AC6"/>
+    <w:multiLevelType w:val="multilevel"/>
+    <w:tmpl w:val="E7F427FC"/>
+    <w:lvl w:ilvl="0">
+      <w:start w:val="1"/>
+      <w:numFmt w:val="bullet"/>
       <w:lvlText w:val=""/>
+      <w:lvlJc w:val="left"/>
+      <w:pPr>
+        <w:tabs>
+          <w:tab w:val="num" w:pos="720"/>
+        </w:tabs>
+        <w:ind w:left="720" w:hanging="360"/>
+      </w:pPr>
+      <w:rPr>
+        <w:rFonts w:ascii="Symbol" w:hAnsi="Symbol" w:hint="default"/>
+        <w:sz w:val="20"/>
+      </w:rPr>
+    </w:lvl>
+    <w:lvl w:ilvl="1" w:tentative="1">
+      <w:start w:val="1"/>
+      <w:numFmt w:val="bullet"/>
+      <w:lvlText w:val="o"/>
       <w:lvlJc w:val="left"/>
       <w:pPr>
         <w:tabs>
@@ -1680,14 +2868,14 @@
         <w:ind w:left="1440" w:hanging="360"/>
       </w:pPr>
       <w:rPr>
-        <w:rFonts w:ascii="Symbol" w:hAnsi="Symbol" w:hint="default"/>
+        <w:rFonts w:ascii="Courier New" w:hAnsi="Courier New" w:hint="default"/>
         <w:sz w:val="20"/>
       </w:rPr>
     </w:lvl>
-    <w:lvl w:ilvl="1" w:tentative="1">
-      <w:start w:val="1"/>
-      <w:numFmt w:val="bullet"/>
-      <w:lvlText w:val="o"/>
+    <w:lvl w:ilvl="2" w:tentative="1">
+      <w:start w:val="1"/>
+      <w:numFmt w:val="bullet"/>
+      <w:lvlText w:val=""/>
       <w:lvlJc w:val="left"/>
       <w:pPr>
         <w:tabs>
@@ -1696,11 +2884,11 @@
         <w:ind w:left="2160" w:hanging="360"/>
       </w:pPr>
       <w:rPr>
-        <w:rFonts w:ascii="Courier New" w:hAnsi="Courier New" w:hint="default"/>
+        <w:rFonts w:ascii="Wingdings" w:hAnsi="Wingdings" w:hint="default"/>
         <w:sz w:val="20"/>
       </w:rPr>
     </w:lvl>
-    <w:lvl w:ilvl="2" w:tentative="1">
+    <w:lvl w:ilvl="3" w:tentative="1">
       <w:start w:val="1"/>
       <w:numFmt w:val="bullet"/>
       <w:lvlText w:val=""/>
@@ -1716,7 +2904,7 @@
         <w:sz w:val="20"/>
       </w:rPr>
     </w:lvl>
-    <w:lvl w:ilvl="3" w:tentative="1">
+    <w:lvl w:ilvl="4" w:tentative="1">
       <w:start w:val="1"/>
       <w:numFmt w:val="bullet"/>
       <w:lvlText w:val=""/>
@@ -1732,7 +2920,7 @@
         <w:sz w:val="20"/>
       </w:rPr>
     </w:lvl>
-    <w:lvl w:ilvl="4" w:tentative="1">
+    <w:lvl w:ilvl="5" w:tentative="1">
       <w:start w:val="1"/>
       <w:numFmt w:val="bullet"/>
       <w:lvlText w:val=""/>
@@ -1748,7 +2936,7 @@
         <w:sz w:val="20"/>
       </w:rPr>
     </w:lvl>
-    <w:lvl w:ilvl="5" w:tentative="1">
+    <w:lvl w:ilvl="6" w:tentative="1">
       <w:start w:val="1"/>
       <w:numFmt w:val="bullet"/>
       <w:lvlText w:val=""/>
@@ -1764,7 +2952,7 @@
         <w:sz w:val="20"/>
       </w:rPr>
     </w:lvl>
-    <w:lvl w:ilvl="6" w:tentative="1">
+    <w:lvl w:ilvl="7" w:tentative="1">
       <w:start w:val="1"/>
       <w:numFmt w:val="bullet"/>
       <w:lvlText w:val=""/>
@@ -1780,7 +2968,7 @@
         <w:sz w:val="20"/>
       </w:rPr>
     </w:lvl>
-    <w:lvl w:ilvl="7" w:tentative="1">
+    <w:lvl w:ilvl="8" w:tentative="1">
       <w:start w:val="1"/>
       <w:numFmt w:val="bullet"/>
       <w:lvlText w:val=""/>
@@ -1796,199 +2984,8 @@
         <w:sz w:val="20"/>
       </w:rPr>
     </w:lvl>
-    <w:lvl w:ilvl="8" w:tentative="1">
-      <w:start w:val="1"/>
-      <w:numFmt w:val="bullet"/>
-      <w:lvlText w:val=""/>
-      <w:lvlJc w:val="left"/>
-      <w:pPr>
-        <w:tabs>
-          <w:tab w:val="num" w:pos="7200"/>
-        </w:tabs>
-        <w:ind w:left="7200" w:hanging="360"/>
-      </w:pPr>
-      <w:rPr>
-        <w:rFonts w:ascii="Wingdings" w:hAnsi="Wingdings" w:hint="default"/>
-        <w:sz w:val="20"/>
-      </w:rPr>
-    </w:lvl>
   </w:abstractNum>
-  <w:abstractNum w:abstractNumId="5" w15:restartNumberingAfterBreak="0">
-    <w:nsid w:val="40D44512"/>
-    <w:multiLevelType w:val="multilevel"/>
-    <w:tmpl w:val="3809001F"/>
-    <w:lvl w:ilvl="0">
-      <w:start w:val="1"/>
-      <w:numFmt w:val="decimal"/>
-      <w:lvlText w:val="%1."/>
-      <w:lvlJc w:val="left"/>
-      <w:pPr>
-        <w:ind w:left="360" w:hanging="360"/>
-      </w:pPr>
-    </w:lvl>
-    <w:lvl w:ilvl="1">
-      <w:start w:val="1"/>
-      <w:numFmt w:val="decimal"/>
-      <w:lvlText w:val="%1.%2."/>
-      <w:lvlJc w:val="left"/>
-      <w:pPr>
-        <w:ind w:left="792" w:hanging="432"/>
-      </w:pPr>
-    </w:lvl>
-    <w:lvl w:ilvl="2">
-      <w:start w:val="1"/>
-      <w:numFmt w:val="decimal"/>
-      <w:lvlText w:val="%1.%2.%3."/>
-      <w:lvlJc w:val="left"/>
-      <w:pPr>
-        <w:ind w:left="1224" w:hanging="504"/>
-      </w:pPr>
-    </w:lvl>
-    <w:lvl w:ilvl="3">
-      <w:start w:val="1"/>
-      <w:numFmt w:val="decimal"/>
-      <w:lvlText w:val="%1.%2.%3.%4."/>
-      <w:lvlJc w:val="left"/>
-      <w:pPr>
-        <w:ind w:left="1728" w:hanging="648"/>
-      </w:pPr>
-    </w:lvl>
-    <w:lvl w:ilvl="4">
-      <w:start w:val="1"/>
-      <w:numFmt w:val="decimal"/>
-      <w:lvlText w:val="%1.%2.%3.%4.%5."/>
-      <w:lvlJc w:val="left"/>
-      <w:pPr>
-        <w:ind w:left="2232" w:hanging="792"/>
-      </w:pPr>
-    </w:lvl>
-    <w:lvl w:ilvl="5">
-      <w:start w:val="1"/>
-      <w:numFmt w:val="decimal"/>
-      <w:lvlText w:val="%1.%2.%3.%4.%5.%6."/>
-      <w:lvlJc w:val="left"/>
-      <w:pPr>
-        <w:ind w:left="2736" w:hanging="936"/>
-      </w:pPr>
-    </w:lvl>
-    <w:lvl w:ilvl="6">
-      <w:start w:val="1"/>
-      <w:numFmt w:val="decimal"/>
-      <w:lvlText w:val="%1.%2.%3.%4.%5.%6.%7."/>
-      <w:lvlJc w:val="left"/>
-      <w:pPr>
-        <w:ind w:left="3240" w:hanging="1080"/>
-      </w:pPr>
-    </w:lvl>
-    <w:lvl w:ilvl="7">
-      <w:start w:val="1"/>
-      <w:numFmt w:val="decimal"/>
-      <w:lvlText w:val="%1.%2.%3.%4.%5.%6.%7.%8."/>
-      <w:lvlJc w:val="left"/>
-      <w:pPr>
-        <w:ind w:left="3744" w:hanging="1224"/>
-      </w:pPr>
-    </w:lvl>
-    <w:lvl w:ilvl="8">
-      <w:start w:val="1"/>
-      <w:numFmt w:val="decimal"/>
-      <w:lvlText w:val="%1.%2.%3.%4.%5.%6.%7.%8.%9."/>
-      <w:lvlJc w:val="left"/>
-      <w:pPr>
-        <w:ind w:left="4320" w:hanging="1440"/>
-      </w:pPr>
-    </w:lvl>
-  </w:abstractNum>
-  <w:abstractNum w:abstractNumId="6" w15:restartNumberingAfterBreak="0">
-    <w:nsid w:val="4F09584D"/>
-    <w:multiLevelType w:val="hybridMultilevel"/>
-    <w:tmpl w:val="B9C41D9E"/>
-    <w:lvl w:ilvl="0" w:tplc="38090015">
-      <w:start w:val="1"/>
-      <w:numFmt w:val="upperLetter"/>
-      <w:lvlText w:val="%1."/>
-      <w:lvlJc w:val="left"/>
-      <w:pPr>
-        <w:ind w:left="360" w:hanging="360"/>
-      </w:pPr>
-      <w:rPr>
-        <w:rFonts w:hint="default"/>
-      </w:rPr>
-    </w:lvl>
-    <w:lvl w:ilvl="1" w:tplc="38090019" w:tentative="1">
-      <w:start w:val="1"/>
-      <w:numFmt w:val="lowerLetter"/>
-      <w:lvlText w:val="%2."/>
-      <w:lvlJc w:val="left"/>
-      <w:pPr>
-        <w:ind w:left="1080" w:hanging="360"/>
-      </w:pPr>
-    </w:lvl>
-    <w:lvl w:ilvl="2" w:tplc="3809001B" w:tentative="1">
-      <w:start w:val="1"/>
-      <w:numFmt w:val="lowerRoman"/>
-      <w:lvlText w:val="%3."/>
-      <w:lvlJc w:val="right"/>
-      <w:pPr>
-        <w:ind w:left="1800" w:hanging="180"/>
-      </w:pPr>
-    </w:lvl>
-    <w:lvl w:ilvl="3" w:tplc="3809000F" w:tentative="1">
-      <w:start w:val="1"/>
-      <w:numFmt w:val="decimal"/>
-      <w:lvlText w:val="%4."/>
-      <w:lvlJc w:val="left"/>
-      <w:pPr>
-        <w:ind w:left="2520" w:hanging="360"/>
-      </w:pPr>
-    </w:lvl>
-    <w:lvl w:ilvl="4" w:tplc="38090019" w:tentative="1">
-      <w:start w:val="1"/>
-      <w:numFmt w:val="lowerLetter"/>
-      <w:lvlText w:val="%5."/>
-      <w:lvlJc w:val="left"/>
-      <w:pPr>
-        <w:ind w:left="3240" w:hanging="360"/>
-      </w:pPr>
-    </w:lvl>
-    <w:lvl w:ilvl="5" w:tplc="3809001B" w:tentative="1">
-      <w:start w:val="1"/>
-      <w:numFmt w:val="lowerRoman"/>
-      <w:lvlText w:val="%6."/>
-      <w:lvlJc w:val="right"/>
-      <w:pPr>
-        <w:ind w:left="3960" w:hanging="180"/>
-      </w:pPr>
-    </w:lvl>
-    <w:lvl w:ilvl="6" w:tplc="3809000F" w:tentative="1">
-      <w:start w:val="1"/>
-      <w:numFmt w:val="decimal"/>
-      <w:lvlText w:val="%7."/>
-      <w:lvlJc w:val="left"/>
-      <w:pPr>
-        <w:ind w:left="4680" w:hanging="360"/>
-      </w:pPr>
-    </w:lvl>
-    <w:lvl w:ilvl="7" w:tplc="38090019" w:tentative="1">
-      <w:start w:val="1"/>
-      <w:numFmt w:val="lowerLetter"/>
-      <w:lvlText w:val="%8."/>
-      <w:lvlJc w:val="left"/>
-      <w:pPr>
-        <w:ind w:left="5400" w:hanging="360"/>
-      </w:pPr>
-    </w:lvl>
-    <w:lvl w:ilvl="8" w:tplc="3809001B" w:tentative="1">
-      <w:start w:val="1"/>
-      <w:numFmt w:val="lowerRoman"/>
-      <w:lvlText w:val="%9."/>
-      <w:lvlJc w:val="right"/>
-      <w:pPr>
-        <w:ind w:left="6120" w:hanging="180"/>
-      </w:pPr>
-    </w:lvl>
-  </w:abstractNum>
-  <w:abstractNum w:abstractNumId="7" w15:restartNumberingAfterBreak="0">
+  <w:abstractNum w:abstractNumId="10" w15:restartNumberingAfterBreak="0">
     <w:nsid w:val="6E8705CE"/>
     <w:multiLevelType w:val="multilevel"/>
     <w:tmpl w:val="C29C9700"/>
@@ -2137,29 +3134,190 @@
       </w:rPr>
     </w:lvl>
   </w:abstractNum>
+  <w:abstractNum w:abstractNumId="11" w15:restartNumberingAfterBreak="0">
+    <w:nsid w:val="7F6354C0"/>
+    <w:multiLevelType w:val="multilevel"/>
+    <w:tmpl w:val="17BE29A6"/>
+    <w:lvl w:ilvl="0">
+      <w:start w:val="1"/>
+      <w:numFmt w:val="bullet"/>
+      <w:lvlText w:val=""/>
+      <w:lvlJc w:val="left"/>
+      <w:pPr>
+        <w:tabs>
+          <w:tab w:val="num" w:pos="720"/>
+        </w:tabs>
+        <w:ind w:left="720" w:hanging="360"/>
+      </w:pPr>
+      <w:rPr>
+        <w:rFonts w:ascii="Symbol" w:hAnsi="Symbol" w:hint="default"/>
+        <w:sz w:val="20"/>
+      </w:rPr>
+    </w:lvl>
+    <w:lvl w:ilvl="1" w:tentative="1">
+      <w:start w:val="1"/>
+      <w:numFmt w:val="bullet"/>
+      <w:lvlText w:val="o"/>
+      <w:lvlJc w:val="left"/>
+      <w:pPr>
+        <w:tabs>
+          <w:tab w:val="num" w:pos="1440"/>
+        </w:tabs>
+        <w:ind w:left="1440" w:hanging="360"/>
+      </w:pPr>
+      <w:rPr>
+        <w:rFonts w:ascii="Courier New" w:hAnsi="Courier New" w:hint="default"/>
+        <w:sz w:val="20"/>
+      </w:rPr>
+    </w:lvl>
+    <w:lvl w:ilvl="2" w:tentative="1">
+      <w:start w:val="1"/>
+      <w:numFmt w:val="bullet"/>
+      <w:lvlText w:val=""/>
+      <w:lvlJc w:val="left"/>
+      <w:pPr>
+        <w:tabs>
+          <w:tab w:val="num" w:pos="2160"/>
+        </w:tabs>
+        <w:ind w:left="2160" w:hanging="360"/>
+      </w:pPr>
+      <w:rPr>
+        <w:rFonts w:ascii="Wingdings" w:hAnsi="Wingdings" w:hint="default"/>
+        <w:sz w:val="20"/>
+      </w:rPr>
+    </w:lvl>
+    <w:lvl w:ilvl="3" w:tentative="1">
+      <w:start w:val="1"/>
+      <w:numFmt w:val="bullet"/>
+      <w:lvlText w:val=""/>
+      <w:lvlJc w:val="left"/>
+      <w:pPr>
+        <w:tabs>
+          <w:tab w:val="num" w:pos="2880"/>
+        </w:tabs>
+        <w:ind w:left="2880" w:hanging="360"/>
+      </w:pPr>
+      <w:rPr>
+        <w:rFonts w:ascii="Wingdings" w:hAnsi="Wingdings" w:hint="default"/>
+        <w:sz w:val="20"/>
+      </w:rPr>
+    </w:lvl>
+    <w:lvl w:ilvl="4" w:tentative="1">
+      <w:start w:val="1"/>
+      <w:numFmt w:val="bullet"/>
+      <w:lvlText w:val=""/>
+      <w:lvlJc w:val="left"/>
+      <w:pPr>
+        <w:tabs>
+          <w:tab w:val="num" w:pos="3600"/>
+        </w:tabs>
+        <w:ind w:left="3600" w:hanging="360"/>
+      </w:pPr>
+      <w:rPr>
+        <w:rFonts w:ascii="Wingdings" w:hAnsi="Wingdings" w:hint="default"/>
+        <w:sz w:val="20"/>
+      </w:rPr>
+    </w:lvl>
+    <w:lvl w:ilvl="5" w:tentative="1">
+      <w:start w:val="1"/>
+      <w:numFmt w:val="bullet"/>
+      <w:lvlText w:val=""/>
+      <w:lvlJc w:val="left"/>
+      <w:pPr>
+        <w:tabs>
+          <w:tab w:val="num" w:pos="4320"/>
+        </w:tabs>
+        <w:ind w:left="4320" w:hanging="360"/>
+      </w:pPr>
+      <w:rPr>
+        <w:rFonts w:ascii="Wingdings" w:hAnsi="Wingdings" w:hint="default"/>
+        <w:sz w:val="20"/>
+      </w:rPr>
+    </w:lvl>
+    <w:lvl w:ilvl="6" w:tentative="1">
+      <w:start w:val="1"/>
+      <w:numFmt w:val="bullet"/>
+      <w:lvlText w:val=""/>
+      <w:lvlJc w:val="left"/>
+      <w:pPr>
+        <w:tabs>
+          <w:tab w:val="num" w:pos="5040"/>
+        </w:tabs>
+        <w:ind w:left="5040" w:hanging="360"/>
+      </w:pPr>
+      <w:rPr>
+        <w:rFonts w:ascii="Wingdings" w:hAnsi="Wingdings" w:hint="default"/>
+        <w:sz w:val="20"/>
+      </w:rPr>
+    </w:lvl>
+    <w:lvl w:ilvl="7" w:tentative="1">
+      <w:start w:val="1"/>
+      <w:numFmt w:val="bullet"/>
+      <w:lvlText w:val=""/>
+      <w:lvlJc w:val="left"/>
+      <w:pPr>
+        <w:tabs>
+          <w:tab w:val="num" w:pos="5760"/>
+        </w:tabs>
+        <w:ind w:left="5760" w:hanging="360"/>
+      </w:pPr>
+      <w:rPr>
+        <w:rFonts w:ascii="Wingdings" w:hAnsi="Wingdings" w:hint="default"/>
+        <w:sz w:val="20"/>
+      </w:rPr>
+    </w:lvl>
+    <w:lvl w:ilvl="8" w:tentative="1">
+      <w:start w:val="1"/>
+      <w:numFmt w:val="bullet"/>
+      <w:lvlText w:val=""/>
+      <w:lvlJc w:val="left"/>
+      <w:pPr>
+        <w:tabs>
+          <w:tab w:val="num" w:pos="6480"/>
+        </w:tabs>
+        <w:ind w:left="6480" w:hanging="360"/>
+      </w:pPr>
+      <w:rPr>
+        <w:rFonts w:ascii="Wingdings" w:hAnsi="Wingdings" w:hint="default"/>
+        <w:sz w:val="20"/>
+      </w:rPr>
+    </w:lvl>
+  </w:abstractNum>
   <w:num w:numId="1">
+    <w:abstractNumId w:val="8"/>
+  </w:num>
+  <w:num w:numId="2">
+    <w:abstractNumId w:val="3"/>
+  </w:num>
+  <w:num w:numId="3">
+    <w:abstractNumId w:val="7"/>
+  </w:num>
+  <w:num w:numId="4">
     <w:abstractNumId w:val="6"/>
   </w:num>
-  <w:num w:numId="2">
+  <w:num w:numId="5">
+    <w:abstractNumId w:val="1"/>
+  </w:num>
+  <w:num w:numId="6">
+    <w:abstractNumId w:val="4"/>
+  </w:num>
+  <w:num w:numId="7">
     <w:abstractNumId w:val="2"/>
   </w:num>
-  <w:num w:numId="3">
+  <w:num w:numId="8">
+    <w:abstractNumId w:val="10"/>
+  </w:num>
+  <w:num w:numId="9">
+    <w:abstractNumId w:val="0"/>
+  </w:num>
+  <w:num w:numId="10">
     <w:abstractNumId w:val="5"/>
   </w:num>
-  <w:num w:numId="4">
-    <w:abstractNumId w:val="4"/>
+  <w:num w:numId="11">
+    <w:abstractNumId w:val="9"/>
   </w:num>
-  <w:num w:numId="5">
-    <w:abstractNumId w:val="0"/>
-  </w:num>
-  <w:num w:numId="6">
-    <w:abstractNumId w:val="3"/>
-  </w:num>
-  <w:num w:numId="7">
-    <w:abstractNumId w:val="1"/>
-  </w:num>
-  <w:num w:numId="8">
-    <w:abstractNumId w:val="7"/>
+  <w:num w:numId="12">
+    <w:abstractNumId w:val="11"/>
   </w:num>
 </w:numbering>
 </file>
@@ -2860,6 +4018,20 @@
     <w:uiPriority w:val="99"/>
     <w:rsid w:val="0056590F"/>
   </w:style>
+  <w:style w:type="paragraph" w:customStyle="1" w:styleId="kp">
+    <w:name w:val="kp"/>
+    <w:basedOn w:val="Normal"/>
+    <w:rsid w:val="005A644A"/>
+    <w:pPr>
+      <w:spacing w:before="100" w:beforeAutospacing="1" w:after="100" w:afterAutospacing="1" w:line="240" w:lineRule="auto"/>
+    </w:pPr>
+    <w:rPr>
+      <w:rFonts w:ascii="Times New Roman" w:eastAsia="Times New Roman" w:hAnsi="Times New Roman" w:cs="Times New Roman"/>
+      <w:sz w:val="24"/>
+      <w:szCs w:val="24"/>
+      <w:lang w:val="en-ID" w:eastAsia="en-ID"/>
+    </w:rPr>
+  </w:style>
 </w:styles>
 </file>
 

</xml_diff>